<commit_message>
<Shane Harless Project Paper>
</commit_message>
<xml_diff>
--- a/Project/Text/Evolution Project Paper.docx
+++ b/Project/Text/Evolution Project Paper.docx
@@ -375,34 +375,16 @@
         </w:rPr>
         <w:t>High genomic diversity and candidate genes under selection associated with range expansion in eastern coyote (</w:t>
       </w:r>
-      <w:proofErr w:type="spellStart"/>
-      <w:r>
-        <w:rPr>
-          <w:rFonts w:ascii="Times New Roman" w:hAnsi="Times New Roman" w:cs="Times New Roman"/>
-          <w:sz w:val="24"/>
-          <w:szCs w:val="24"/>
-        </w:rPr>
-        <w:t>Canis</w:t>
-      </w:r>
-      <w:proofErr w:type="spellEnd"/>
-      <w:r>
-        <w:rPr>
-          <w:rFonts w:ascii="Times New Roman" w:hAnsi="Times New Roman" w:cs="Times New Roman"/>
-          <w:sz w:val="24"/>
-          <w:szCs w:val="24"/>
-        </w:rPr>
-        <w:t xml:space="preserve"> </w:t>
-      </w:r>
-      <w:proofErr w:type="spellStart"/>
-      <w:r>
-        <w:rPr>
-          <w:rFonts w:ascii="Times New Roman" w:hAnsi="Times New Roman" w:cs="Times New Roman"/>
-          <w:sz w:val="24"/>
-          <w:szCs w:val="24"/>
-        </w:rPr>
-        <w:t>latrans</w:t>
-      </w:r>
-      <w:proofErr w:type="spellEnd"/>
+      <w:r>
+        <w:rPr>
+          <w:rFonts w:ascii="Times New Roman" w:hAnsi="Times New Roman" w:cs="Times New Roman"/>
+          <w:i/>
+          <w:iCs/>
+          <w:sz w:val="24"/>
+          <w:szCs w:val="24"/>
+        </w:rPr>
+        <w:t>Canis latrans</w:t>
+      </w:r>
       <w:r>
         <w:rPr>
           <w:rFonts w:ascii="Times New Roman" w:hAnsi="Times New Roman" w:cs="Times New Roman"/>
@@ -425,25 +407,7 @@
           <w:sz w:val="24"/>
           <w:szCs w:val="24"/>
         </w:rPr>
-        <w:t xml:space="preserve">  As of a result of their ability to interbreed with other canids, this coyote migration may be less limited by factors that genetically hinder other migrant species into novel areas, such as bottlenecking and </w:t>
-      </w:r>
-      <w:proofErr w:type="spellStart"/>
-      <w:r>
-        <w:rPr>
-          <w:rFonts w:ascii="Times New Roman" w:hAnsi="Times New Roman" w:cs="Times New Roman"/>
-          <w:sz w:val="24"/>
-          <w:szCs w:val="24"/>
-        </w:rPr>
-        <w:t>inbredness</w:t>
-      </w:r>
-      <w:proofErr w:type="spellEnd"/>
-      <w:r>
-        <w:rPr>
-          <w:rFonts w:ascii="Times New Roman" w:hAnsi="Times New Roman" w:cs="Times New Roman"/>
-          <w:sz w:val="24"/>
-          <w:szCs w:val="24"/>
-        </w:rPr>
-        <w:t>.</w:t>
+        <w:t xml:space="preserve">  As of a result of their ability to interbreed with other canids, this coyote migration may be less limited by factors that genetically hinder other migrant species into novel areas, such as bottlenecking and inbredness.</w:t>
       </w:r>
     </w:p>
     <w:p>
@@ -546,25 +510,23 @@
           <w:sz w:val="24"/>
           <w:szCs w:val="24"/>
         </w:rPr>
-        <w:t xml:space="preserve">Heterozygosity measurements is a useful tool in population genetics to determine factors such as degree of </w:t>
-      </w:r>
-      <w:proofErr w:type="spellStart"/>
-      <w:r>
-        <w:rPr>
-          <w:rFonts w:ascii="Times New Roman" w:hAnsi="Times New Roman" w:cs="Times New Roman"/>
-          <w:sz w:val="24"/>
-          <w:szCs w:val="24"/>
-        </w:rPr>
-        <w:t>inbredness</w:t>
-      </w:r>
-      <w:proofErr w:type="spellEnd"/>
-      <w:r>
-        <w:rPr>
-          <w:rFonts w:ascii="Times New Roman" w:hAnsi="Times New Roman" w:cs="Times New Roman"/>
-          <w:sz w:val="24"/>
-          <w:szCs w:val="24"/>
-        </w:rPr>
-        <w:t xml:space="preserve"> within subpopulations and deviation of populations from Hardy-Weinberg equilibria</w:t>
+        <w:t xml:space="preserve">Heterozygosity measurements </w:t>
+      </w:r>
+      <w:r>
+        <w:rPr>
+          <w:rFonts w:ascii="Times New Roman" w:hAnsi="Times New Roman" w:cs="Times New Roman"/>
+          <w:sz w:val="24"/>
+          <w:szCs w:val="24"/>
+        </w:rPr>
+        <w:t>are</w:t>
+      </w:r>
+      <w:r>
+        <w:rPr>
+          <w:rFonts w:ascii="Times New Roman" w:hAnsi="Times New Roman" w:cs="Times New Roman"/>
+          <w:sz w:val="24"/>
+          <w:szCs w:val="24"/>
+        </w:rPr>
+        <w:t xml:space="preserve"> a useful tool in population genetics to determine factors such as degree of inbredness within subpopulations and deviation of populations from Hardy-Weinberg equilibria</w:t>
       </w:r>
       <w:r>
         <w:rPr>
@@ -622,25 +584,7 @@
           <w:sz w:val="24"/>
           <w:szCs w:val="24"/>
         </w:rPr>
-        <w:t xml:space="preserve">  Other studies have shown that western coyotes and eastern coyotes </w:t>
-      </w:r>
-      <w:proofErr w:type="spellStart"/>
-      <w:r>
-        <w:rPr>
-          <w:rFonts w:ascii="Times New Roman" w:hAnsi="Times New Roman" w:cs="Times New Roman"/>
-          <w:sz w:val="24"/>
-          <w:szCs w:val="24"/>
-        </w:rPr>
-        <w:t>Fst</w:t>
-      </w:r>
-      <w:proofErr w:type="spellEnd"/>
-      <w:r>
-        <w:rPr>
-          <w:rFonts w:ascii="Times New Roman" w:hAnsi="Times New Roman" w:cs="Times New Roman"/>
-          <w:sz w:val="24"/>
-          <w:szCs w:val="24"/>
-        </w:rPr>
-        <w:t xml:space="preserve"> values differ significantly, however not many have shown the general direct relationship between canid introgression and coyote heterozygosity </w:t>
+        <w:t xml:space="preserve">  Other studies have shown that western coyotes and eastern coyotes Fst values differ significantly, however not many have shown the general direct relationship between canid introgression and coyote heterozygosity </w:t>
       </w:r>
       <w:r>
         <w:rPr>
@@ -787,25 +731,7 @@
           <w:sz w:val="24"/>
           <w:szCs w:val="24"/>
         </w:rPr>
-        <w:t>(</w:t>
-      </w:r>
-      <w:proofErr w:type="spellStart"/>
-      <w:r>
-        <w:rPr>
-          <w:rFonts w:ascii="Times New Roman" w:hAnsi="Times New Roman" w:cs="Times New Roman"/>
-          <w:sz w:val="24"/>
-          <w:szCs w:val="24"/>
-        </w:rPr>
-        <w:t>Monzón</w:t>
-      </w:r>
-      <w:proofErr w:type="spellEnd"/>
-      <w:r>
-        <w:rPr>
-          <w:rFonts w:ascii="Times New Roman" w:hAnsi="Times New Roman" w:cs="Times New Roman"/>
-          <w:sz w:val="24"/>
-          <w:szCs w:val="24"/>
-        </w:rPr>
-        <w:t xml:space="preserve"> et al. 2014)</w:t>
+        <w:t>(Monzón et al. 2014)</w:t>
       </w:r>
       <w:r>
         <w:rPr>
@@ -953,7 +879,10 @@
           <w:szCs w:val="24"/>
         </w:rPr>
       </w:pPr>
-      <w:r>
+    </w:p>
+    <w:p>
+      <w:pPr>
+        <w:spacing w:line="360" w:lineRule="auto"/>
         <w:rPr>
           <w:rFonts w:ascii="Times New Roman" w:hAnsi="Times New Roman" w:cs="Times New Roman"/>
           <w:i/>
@@ -961,378 +890,8 @@
           <w:sz w:val="24"/>
           <w:szCs w:val="24"/>
         </w:rPr>
-        <w:t>Data and Variable Calculations</w:t>
-      </w:r>
-    </w:p>
-    <w:p>
-      <w:pPr>
-        <w:spacing w:line="360" w:lineRule="auto"/>
-        <w:ind w:firstLine="720"/>
-        <w:rPr>
-          <w:rFonts w:ascii="Times New Roman" w:hAnsi="Times New Roman" w:cs="Times New Roman"/>
-          <w:sz w:val="24"/>
-          <w:szCs w:val="24"/>
-        </w:rPr>
-      </w:pPr>
-      <w:r>
-        <w:rPr>
-          <w:rFonts w:ascii="Times New Roman" w:hAnsi="Times New Roman" w:cs="Times New Roman"/>
-          <w:sz w:val="24"/>
-          <w:szCs w:val="24"/>
-        </w:rPr>
-        <w:t xml:space="preserve">Data was obtained </w:t>
-      </w:r>
-      <w:r>
-        <w:rPr>
-          <w:rFonts w:ascii="Times New Roman" w:hAnsi="Times New Roman" w:cs="Times New Roman"/>
-          <w:sz w:val="24"/>
-          <w:szCs w:val="24"/>
-        </w:rPr>
-        <w:t xml:space="preserve">through </w:t>
-      </w:r>
-      <w:r>
-        <w:rPr>
-          <w:rFonts w:ascii="Times New Roman" w:hAnsi="Times New Roman" w:cs="Times New Roman"/>
-          <w:sz w:val="24"/>
-          <w:szCs w:val="24"/>
-        </w:rPr>
-        <w:t>the dryad database from the article, “</w:t>
-      </w:r>
-      <w:r>
-        <w:rPr>
-          <w:rFonts w:ascii="Times New Roman" w:hAnsi="Times New Roman" w:cs="Times New Roman"/>
-          <w:sz w:val="24"/>
-          <w:szCs w:val="24"/>
-        </w:rPr>
-        <w:t>Assessment of coyote–wolf–dog admixture using ancestry‐informative diagnostic SNP</w:t>
-      </w:r>
-      <w:r>
-        <w:rPr>
-          <w:rFonts w:ascii="Times New Roman" w:hAnsi="Times New Roman" w:cs="Times New Roman"/>
-          <w:sz w:val="24"/>
-          <w:szCs w:val="24"/>
-        </w:rPr>
-        <w:t>s</w:t>
-      </w:r>
-      <w:r>
-        <w:rPr>
-          <w:rFonts w:ascii="Times New Roman" w:hAnsi="Times New Roman" w:cs="Times New Roman"/>
-          <w:sz w:val="24"/>
-          <w:szCs w:val="24"/>
-        </w:rPr>
-        <w:t xml:space="preserve">.”   </w:t>
-      </w:r>
-      <w:r>
-        <w:rPr>
-          <w:rFonts w:ascii="Times New Roman" w:hAnsi="Times New Roman" w:cs="Times New Roman"/>
-          <w:sz w:val="24"/>
-          <w:szCs w:val="24"/>
-        </w:rPr>
-        <w:t>In the study, 425 individual coyote samples and two wolf samples were collected</w:t>
-      </w:r>
-      <w:r>
-        <w:rPr>
-          <w:rFonts w:ascii="Times New Roman" w:hAnsi="Times New Roman" w:cs="Times New Roman"/>
-          <w:sz w:val="24"/>
-          <w:szCs w:val="24"/>
-        </w:rPr>
-        <w:t xml:space="preserve"> from the northeastern part of North America</w:t>
-      </w:r>
-      <w:r>
-        <w:rPr>
-          <w:rFonts w:ascii="Times New Roman" w:hAnsi="Times New Roman" w:cs="Times New Roman"/>
-          <w:sz w:val="24"/>
-          <w:szCs w:val="24"/>
-        </w:rPr>
-        <w:t xml:space="preserve">.  For our purposes, the genetic data for the two wolves were discarded and the remaining </w:t>
-      </w:r>
-      <w:r>
-        <w:rPr>
-          <w:rFonts w:ascii="Times New Roman" w:hAnsi="Times New Roman" w:cs="Times New Roman"/>
-          <w:sz w:val="24"/>
-          <w:szCs w:val="24"/>
-        </w:rPr>
-        <w:t>425 coyote</w:t>
-      </w:r>
-      <w:r>
-        <w:rPr>
-          <w:rFonts w:ascii="Times New Roman" w:hAnsi="Times New Roman" w:cs="Times New Roman"/>
-          <w:sz w:val="24"/>
-          <w:szCs w:val="24"/>
-        </w:rPr>
-        <w:t xml:space="preserve"> samples </w:t>
-      </w:r>
-      <w:r>
-        <w:rPr>
-          <w:rFonts w:ascii="Times New Roman" w:hAnsi="Times New Roman" w:cs="Times New Roman"/>
-          <w:sz w:val="24"/>
-          <w:szCs w:val="24"/>
-        </w:rPr>
-        <w:t xml:space="preserve">were analyzed </w:t>
-      </w:r>
-      <w:proofErr w:type="gramStart"/>
-      <w:r>
-        <w:rPr>
-          <w:rFonts w:ascii="Times New Roman" w:hAnsi="Times New Roman" w:cs="Times New Roman"/>
-          <w:sz w:val="24"/>
-          <w:szCs w:val="24"/>
-        </w:rPr>
-        <w:t>on the basis of</w:t>
-      </w:r>
-      <w:proofErr w:type="gramEnd"/>
-      <w:r>
-        <w:rPr>
-          <w:rFonts w:ascii="Times New Roman" w:hAnsi="Times New Roman" w:cs="Times New Roman"/>
-          <w:sz w:val="24"/>
-          <w:szCs w:val="24"/>
-        </w:rPr>
-        <w:t xml:space="preserve"> percentage of introgression from wolf</w:t>
-      </w:r>
-      <w:r>
-        <w:rPr>
-          <w:rFonts w:ascii="Times New Roman" w:hAnsi="Times New Roman" w:cs="Times New Roman"/>
-          <w:sz w:val="24"/>
-          <w:szCs w:val="24"/>
-        </w:rPr>
-        <w:t xml:space="preserve"> and relative heterozygosity.  Wolf introgression percentage was obtained directly from dryad for all samples.  Heterozygosity measurements were made analyzing</w:t>
-      </w:r>
-      <w:r>
-        <w:rPr>
-          <w:rFonts w:ascii="Times New Roman" w:hAnsi="Times New Roman" w:cs="Times New Roman"/>
-          <w:sz w:val="24"/>
-          <w:szCs w:val="24"/>
-        </w:rPr>
-        <w:t xml:space="preserve"> nucleotide differences at</w:t>
-      </w:r>
-      <w:r>
-        <w:rPr>
-          <w:rFonts w:ascii="Times New Roman" w:hAnsi="Times New Roman" w:cs="Times New Roman"/>
-          <w:sz w:val="24"/>
-          <w:szCs w:val="24"/>
-        </w:rPr>
-        <w:t xml:space="preserve"> 60 SNPs given in the data.</w:t>
-      </w:r>
-      <w:r>
-        <w:rPr>
-          <w:rFonts w:ascii="Times New Roman" w:hAnsi="Times New Roman" w:cs="Times New Roman"/>
-          <w:sz w:val="24"/>
-          <w:szCs w:val="24"/>
-        </w:rPr>
-        <w:t xml:space="preserve">  The SNPs are autosomal and of wester</w:t>
-      </w:r>
-      <w:r>
-        <w:rPr>
-          <w:rFonts w:ascii="Times New Roman" w:hAnsi="Times New Roman" w:cs="Times New Roman"/>
-          <w:sz w:val="24"/>
-          <w:szCs w:val="24"/>
-        </w:rPr>
-        <w:t>n</w:t>
-      </w:r>
-      <w:r>
-        <w:rPr>
-          <w:rFonts w:ascii="Times New Roman" w:hAnsi="Times New Roman" w:cs="Times New Roman"/>
-          <w:sz w:val="24"/>
-          <w:szCs w:val="24"/>
-        </w:rPr>
-        <w:t xml:space="preserve"> grey wolf, western coyote, eastern wolf, and dog origin</w:t>
-      </w:r>
-      <w:r>
-        <w:rPr>
-          <w:rFonts w:ascii="Times New Roman" w:hAnsi="Times New Roman" w:cs="Times New Roman"/>
-          <w:sz w:val="24"/>
-          <w:szCs w:val="24"/>
-        </w:rPr>
-        <w:t xml:space="preserve"> </w:t>
-      </w:r>
-      <w:r>
-        <w:rPr>
-          <w:rFonts w:ascii="Times New Roman" w:hAnsi="Times New Roman" w:cs="Times New Roman"/>
-          <w:sz w:val="24"/>
-          <w:szCs w:val="24"/>
-        </w:rPr>
-        <w:fldChar w:fldCharType="begin"/>
-      </w:r>
-      <w:r>
-        <w:rPr>
-          <w:rFonts w:ascii="Times New Roman" w:hAnsi="Times New Roman" w:cs="Times New Roman"/>
-          <w:sz w:val="24"/>
-          <w:szCs w:val="24"/>
-        </w:rPr>
-        <w:instrText xml:space="preserve"> ADDIN ZOTERO_ITEM CSL_CITATION {"citationID":"y0UDHfyC","properties":{"formattedCitation":"(vonHoldt et al. 2010; vonHoldt et al. 2011)","plainCitation":"(vonHoldt et al. 2010; vonHoldt et al. 2011)","noteIndex":0},"citationItems":[{"id":112,"uris":["http://zotero.org/users/local/nAVfs6hc/items/TFDDH2V4"],"uri":["http://zotero.org/users/local/nAVfs6hc/items/TFDDH2V4"],"itemData":{"id":112,"type":"article-journal","abstract":"An extensive genome-wide survey of over 48,000 single nucleotide polymorphisms in dogs and their wild progenitor, the grey wolf, was conducted to shed light on the process of dog diversification. The results reveal that much of genome diversity came from Middle Eastern progenitors, combined with interbreeding with local wolf populations, and that recent evolution involved limited genetic variation to create the phenotypic diversity of modern dogs.","container-title":"Nature","DOI":"10.1038/nature08837","ISSN":"1476-4687","issue":"7290","language":"en","note":"number: 7290\npublisher: Nature Publishing Group","page":"898-902","source":"www.nature.com","title":"Genome-wide SNP and haplotype analyses reveal a rich history underlying dog domestication","volume":"464","author":[{"family":"vonHoldt","given":"Bridgett M."},{"family":"Pollinger","given":"John P."},{"family":"Lohmueller","given":"Kirk E."},{"family":"Han","given":"Eunjung"},{"family":"Parker","given":"Heidi G."},{"family":"Quignon","given":"Pascale"},{"family":"Degenhardt","given":"Jeremiah D."},{"family":"Boyko","given":"Adam R."},{"family":"Earl","given":"Dent A."},{"family":"Auton","given":"Adam"},{"family":"Reynolds","given":"Andy"},{"family":"Bryc","given":"Kasia"},{"family":"Brisbin","given":"Abra"},{"family":"Knowles","given":"James C."},{"family":"Mosher","given":"Dana S."},{"family":"Spady","given":"Tyrone C."},{"family":"Elkahloun","given":"Abdel"},{"family":"Geffen","given":"Eli"},{"family":"Pilot","given":"Malgorzata"},{"family":"Jedrzejewski","given":"Wlodzimierz"},{"family":"Greco","given":"Claudia"},{"family":"Randi","given":"Ettore"},{"family":"Bannasch","given":"Danika"},{"family":"Wilton","given":"Alan"},{"family":"Shearman","given":"Jeremy"},{"family":"Musiani","given":"Marco"},{"family":"Cargill","given":"Michelle"},{"family":"Jones","given":"Paul G."},{"family":"Qian","given":"Zuwei"},{"family":"Huang","given":"Wei"},{"family":"Ding","given":"Zhao-Li"},{"family":"Zhang","given":"Ya-ping"},{"family":"Bustamante","given":"Carlos D."},{"family":"Ostrander","given":"Elaine A."},{"family":"Novembre","given":"John"},{"family":"Wayne","given":"Robert K."}],"issued":{"date-parts":[["2010",4]]}}},{"id":35,"uris":["http://zotero.org/users/local/nAVfs6hc/items/RR5GAE55"],"uri":["http://zotero.org/users/local/nAVfs6hc/items/RR5GAE55"],"itemData":{"id":35,"type":"article-journal","container-title":"Genome Research","DOI":"10.1101/gr.116301.110","ISSN":"1088-9051","issue":"8","journalAbbreviation":"Genome Res.","language":"en","page":"1294-1305","source":"DOI.org (Crossref)","title":"A genome-wide perspective on the evolutionary history of enigmatic wolf-like canids","volume":"21","author":[{"family":"vonHoldt","given":"Bridgett M."},{"family":"Pollinger","given":"John P."},{"family":"Earl","given":"Dent A."},{"family":"Knowles","given":"James C."},{"family":"Boyko","given":"Adam R."},{"family":"Parker","given":"Heidi"},{"family":"Geffen","given":"Eli"},{"family":"Pilot","given":"Malgorzata"},{"family":"Jedrzejewski","given":"Wlodzimierz"},{"family":"Jedrzejewska","given":"Bogumila"},{"family":"Sidorovich","given":"Vadim"},{"family":"Greco","given":"Claudia"},{"family":"Randi","given":"Ettore"},{"family":"Musiani","given":"Marco"},{"family":"Kays","given":"Roland"},{"family":"Bustamante","given":"Carlos D."},{"family":"Ostrander","given":"Elaine A."},{"family":"Novembre","given":"John"},{"family":"Wayne","given":"Robert K."}],"issued":{"date-parts":[["2011",8]]}}}],"schema":"https://github.com/citation-style-language/schema/raw/master/csl-citation.json"} </w:instrText>
-      </w:r>
-      <w:r>
-        <w:rPr>
-          <w:rFonts w:ascii="Times New Roman" w:hAnsi="Times New Roman" w:cs="Times New Roman"/>
-          <w:sz w:val="24"/>
-          <w:szCs w:val="24"/>
-        </w:rPr>
-        <w:fldChar w:fldCharType="separate"/>
-      </w:r>
-      <w:r>
-        <w:rPr>
-          <w:rFonts w:ascii="Times New Roman" w:hAnsi="Times New Roman" w:cs="Times New Roman"/>
-          <w:sz w:val="24"/>
-        </w:rPr>
-        <w:t>(</w:t>
-      </w:r>
-      <w:proofErr w:type="spellStart"/>
-      <w:r>
-        <w:rPr>
-          <w:rFonts w:ascii="Times New Roman" w:hAnsi="Times New Roman" w:cs="Times New Roman"/>
-          <w:sz w:val="24"/>
-        </w:rPr>
-        <w:t>vonHoldt</w:t>
-      </w:r>
-      <w:proofErr w:type="spellEnd"/>
-      <w:r>
-        <w:rPr>
-          <w:rFonts w:ascii="Times New Roman" w:hAnsi="Times New Roman" w:cs="Times New Roman"/>
-          <w:sz w:val="24"/>
-        </w:rPr>
-        <w:t xml:space="preserve"> et al. 2010; </w:t>
-      </w:r>
-      <w:proofErr w:type="spellStart"/>
-      <w:r>
-        <w:rPr>
-          <w:rFonts w:ascii="Times New Roman" w:hAnsi="Times New Roman" w:cs="Times New Roman"/>
-          <w:sz w:val="24"/>
-        </w:rPr>
-        <w:t>vonHoldt</w:t>
-      </w:r>
-      <w:proofErr w:type="spellEnd"/>
-      <w:r>
-        <w:rPr>
-          <w:rFonts w:ascii="Times New Roman" w:hAnsi="Times New Roman" w:cs="Times New Roman"/>
-          <w:sz w:val="24"/>
-        </w:rPr>
-        <w:t xml:space="preserve"> et al. 2011)</w:t>
-      </w:r>
-      <w:r>
-        <w:rPr>
-          <w:rFonts w:ascii="Times New Roman" w:hAnsi="Times New Roman" w:cs="Times New Roman"/>
-          <w:sz w:val="24"/>
-          <w:szCs w:val="24"/>
-        </w:rPr>
-        <w:fldChar w:fldCharType="end"/>
-      </w:r>
-      <w:r>
-        <w:rPr>
-          <w:rFonts w:ascii="Times New Roman" w:hAnsi="Times New Roman" w:cs="Times New Roman"/>
-          <w:sz w:val="24"/>
-          <w:szCs w:val="24"/>
-        </w:rPr>
-        <w:t>.</w:t>
-      </w:r>
-      <w:r>
-        <w:rPr>
-          <w:rFonts w:ascii="Times New Roman" w:hAnsi="Times New Roman" w:cs="Times New Roman"/>
-          <w:sz w:val="24"/>
-          <w:szCs w:val="24"/>
-        </w:rPr>
-        <w:t xml:space="preserve">  The accumulated </w:t>
-      </w:r>
-      <w:proofErr w:type="gramStart"/>
-      <w:r>
-        <w:rPr>
-          <w:rFonts w:ascii="Times New Roman" w:hAnsi="Times New Roman" w:cs="Times New Roman"/>
-          <w:sz w:val="24"/>
-          <w:szCs w:val="24"/>
-        </w:rPr>
-        <w:t>amount</w:t>
-      </w:r>
-      <w:proofErr w:type="gramEnd"/>
-      <w:r>
-        <w:rPr>
-          <w:rFonts w:ascii="Times New Roman" w:hAnsi="Times New Roman" w:cs="Times New Roman"/>
-          <w:sz w:val="24"/>
-          <w:szCs w:val="24"/>
-        </w:rPr>
-        <w:t xml:space="preserve"> of heterozygous SNPs was calculated for each coyote sample</w:t>
-      </w:r>
-      <w:r>
-        <w:rPr>
-          <w:rFonts w:ascii="Times New Roman" w:hAnsi="Times New Roman" w:cs="Times New Roman"/>
-          <w:sz w:val="24"/>
-          <w:szCs w:val="24"/>
-        </w:rPr>
-        <w:t xml:space="preserve"> by counting every SNP that had two differing nucleotides at th</w:t>
-      </w:r>
-      <w:r>
-        <w:rPr>
-          <w:rFonts w:ascii="Times New Roman" w:hAnsi="Times New Roman" w:cs="Times New Roman"/>
-          <w:sz w:val="24"/>
-          <w:szCs w:val="24"/>
-        </w:rPr>
-        <w:t>eir</w:t>
-      </w:r>
-      <w:r>
-        <w:rPr>
-          <w:rFonts w:ascii="Times New Roman" w:hAnsi="Times New Roman" w:cs="Times New Roman"/>
-          <w:sz w:val="24"/>
-          <w:szCs w:val="24"/>
-        </w:rPr>
-        <w:t xml:space="preserve"> specific locus</w:t>
-      </w:r>
-      <w:r>
-        <w:rPr>
-          <w:rFonts w:ascii="Times New Roman" w:hAnsi="Times New Roman" w:cs="Times New Roman"/>
-          <w:sz w:val="24"/>
-          <w:szCs w:val="24"/>
-        </w:rPr>
-        <w:t>.  This number was then divided by the total amount of SNPs</w:t>
-      </w:r>
-      <w:r>
-        <w:rPr>
-          <w:rFonts w:ascii="Times New Roman" w:hAnsi="Times New Roman" w:cs="Times New Roman"/>
-          <w:sz w:val="24"/>
-          <w:szCs w:val="24"/>
-        </w:rPr>
-        <w:t xml:space="preserve"> (60)</w:t>
-      </w:r>
-      <w:r>
-        <w:rPr>
-          <w:rFonts w:ascii="Times New Roman" w:hAnsi="Times New Roman" w:cs="Times New Roman"/>
-          <w:sz w:val="24"/>
-          <w:szCs w:val="24"/>
-        </w:rPr>
-        <w:t xml:space="preserve"> to attain a relative amount of heterozygosity for each coyote</w:t>
-      </w:r>
-      <w:r>
-        <w:rPr>
-          <w:rFonts w:ascii="Times New Roman" w:hAnsi="Times New Roman" w:cs="Times New Roman"/>
-          <w:sz w:val="24"/>
-          <w:szCs w:val="24"/>
-        </w:rPr>
-        <w:t xml:space="preserve"> as a percentage</w:t>
-      </w:r>
-      <w:r>
-        <w:rPr>
-          <w:rFonts w:ascii="Times New Roman" w:hAnsi="Times New Roman" w:cs="Times New Roman"/>
-          <w:sz w:val="24"/>
-          <w:szCs w:val="24"/>
-        </w:rPr>
-        <w:t xml:space="preserve">.  The samples were then </w:t>
-      </w:r>
-      <w:r>
-        <w:rPr>
-          <w:rFonts w:ascii="Times New Roman" w:hAnsi="Times New Roman" w:cs="Times New Roman"/>
-          <w:sz w:val="24"/>
-          <w:szCs w:val="24"/>
-        </w:rPr>
-        <w:t>organized from lowest percentage of wolf introgression to highest with their respective relative heterozygosity data.</w:t>
-      </w:r>
-      <w:r>
-        <w:rPr>
-          <w:rFonts w:ascii="Times New Roman" w:hAnsi="Times New Roman" w:cs="Times New Roman"/>
-          <w:sz w:val="24"/>
-          <w:szCs w:val="24"/>
-        </w:rPr>
-        <w:t xml:space="preserve">  This data was then used for the following statistical tests.</w:t>
-      </w:r>
-    </w:p>
-    <w:p>
-      <w:pPr>
-        <w:spacing w:line="360" w:lineRule="auto"/>
+      </w:pPr>
+      <w:r>
         <w:rPr>
           <w:rFonts w:ascii="Times New Roman" w:hAnsi="Times New Roman" w:cs="Times New Roman"/>
           <w:i/>
@@ -1340,8 +899,401 @@
           <w:sz w:val="24"/>
           <w:szCs w:val="24"/>
         </w:rPr>
-      </w:pPr>
-      <w:r>
+        <w:t>Data and Variable Calculations</w:t>
+      </w:r>
+    </w:p>
+    <w:p>
+      <w:pPr>
+        <w:spacing w:line="360" w:lineRule="auto"/>
+        <w:ind w:firstLine="720"/>
+        <w:rPr>
+          <w:rFonts w:ascii="Times New Roman" w:hAnsi="Times New Roman" w:cs="Times New Roman"/>
+          <w:sz w:val="24"/>
+          <w:szCs w:val="24"/>
+        </w:rPr>
+      </w:pPr>
+      <w:r>
+        <w:rPr>
+          <w:rFonts w:ascii="Times New Roman" w:hAnsi="Times New Roman" w:cs="Times New Roman"/>
+          <w:sz w:val="24"/>
+          <w:szCs w:val="24"/>
+        </w:rPr>
+        <w:t xml:space="preserve">Data was obtained </w:t>
+      </w:r>
+      <w:r>
+        <w:rPr>
+          <w:rFonts w:ascii="Times New Roman" w:hAnsi="Times New Roman" w:cs="Times New Roman"/>
+          <w:sz w:val="24"/>
+          <w:szCs w:val="24"/>
+        </w:rPr>
+        <w:t xml:space="preserve">through </w:t>
+      </w:r>
+      <w:r>
+        <w:rPr>
+          <w:rFonts w:ascii="Times New Roman" w:hAnsi="Times New Roman" w:cs="Times New Roman"/>
+          <w:sz w:val="24"/>
+          <w:szCs w:val="24"/>
+        </w:rPr>
+        <w:t>the dryad database from the article, “</w:t>
+      </w:r>
+      <w:r>
+        <w:rPr>
+          <w:rFonts w:ascii="Times New Roman" w:hAnsi="Times New Roman" w:cs="Times New Roman"/>
+          <w:sz w:val="24"/>
+          <w:szCs w:val="24"/>
+        </w:rPr>
+        <w:t>Assessment of coyote–wolf–dog admixture using ancestry‐informative diagnostic SNP</w:t>
+      </w:r>
+      <w:r>
+        <w:rPr>
+          <w:rFonts w:ascii="Times New Roman" w:hAnsi="Times New Roman" w:cs="Times New Roman"/>
+          <w:sz w:val="24"/>
+          <w:szCs w:val="24"/>
+        </w:rPr>
+        <w:t>s</w:t>
+      </w:r>
+      <w:r>
+        <w:rPr>
+          <w:rFonts w:ascii="Times New Roman" w:hAnsi="Times New Roman" w:cs="Times New Roman"/>
+          <w:sz w:val="24"/>
+          <w:szCs w:val="24"/>
+        </w:rPr>
+        <w:t xml:space="preserve">.”   </w:t>
+      </w:r>
+      <w:r>
+        <w:rPr>
+          <w:rFonts w:ascii="Times New Roman" w:hAnsi="Times New Roman" w:cs="Times New Roman"/>
+          <w:sz w:val="24"/>
+          <w:szCs w:val="24"/>
+        </w:rPr>
+        <w:t>In the study, 425 individual coyote samples and two wolf samples were collected</w:t>
+      </w:r>
+      <w:r>
+        <w:rPr>
+          <w:rFonts w:ascii="Times New Roman" w:hAnsi="Times New Roman" w:cs="Times New Roman"/>
+          <w:sz w:val="24"/>
+          <w:szCs w:val="24"/>
+        </w:rPr>
+        <w:t xml:space="preserve"> from</w:t>
+      </w:r>
+      <w:r>
+        <w:rPr>
+          <w:rFonts w:ascii="Times New Roman" w:hAnsi="Times New Roman" w:cs="Times New Roman"/>
+          <w:sz w:val="24"/>
+          <w:szCs w:val="24"/>
+        </w:rPr>
+        <w:t xml:space="preserve"> 10 locations across</w:t>
+      </w:r>
+      <w:r>
+        <w:rPr>
+          <w:rFonts w:ascii="Times New Roman" w:hAnsi="Times New Roman" w:cs="Times New Roman"/>
+          <w:sz w:val="24"/>
+          <w:szCs w:val="24"/>
+        </w:rPr>
+        <w:t xml:space="preserve"> the northeastern part of North America</w:t>
+      </w:r>
+      <w:r>
+        <w:rPr>
+          <w:rFonts w:ascii="Times New Roman" w:hAnsi="Times New Roman" w:cs="Times New Roman"/>
+          <w:sz w:val="24"/>
+          <w:szCs w:val="24"/>
+        </w:rPr>
+        <w:t xml:space="preserve">.  For our purposes, the genetic data for the two wolves were discarded and the remaining </w:t>
+      </w:r>
+      <w:r>
+        <w:rPr>
+          <w:rFonts w:ascii="Times New Roman" w:hAnsi="Times New Roman" w:cs="Times New Roman"/>
+          <w:sz w:val="24"/>
+          <w:szCs w:val="24"/>
+        </w:rPr>
+        <w:t>425 coyote</w:t>
+      </w:r>
+      <w:r>
+        <w:rPr>
+          <w:rFonts w:ascii="Times New Roman" w:hAnsi="Times New Roman" w:cs="Times New Roman"/>
+          <w:sz w:val="24"/>
+          <w:szCs w:val="24"/>
+        </w:rPr>
+        <w:t xml:space="preserve"> samples </w:t>
+      </w:r>
+      <w:r>
+        <w:rPr>
+          <w:rFonts w:ascii="Times New Roman" w:hAnsi="Times New Roman" w:cs="Times New Roman"/>
+          <w:sz w:val="24"/>
+          <w:szCs w:val="24"/>
+        </w:rPr>
+        <w:t>were analyzed on the basis of percentage of introgression from wolf</w:t>
+      </w:r>
+      <w:r>
+        <w:rPr>
+          <w:rFonts w:ascii="Times New Roman" w:hAnsi="Times New Roman" w:cs="Times New Roman"/>
+          <w:sz w:val="24"/>
+          <w:szCs w:val="24"/>
+        </w:rPr>
+        <w:t>, sample location,</w:t>
+      </w:r>
+      <w:r>
+        <w:rPr>
+          <w:rFonts w:ascii="Times New Roman" w:hAnsi="Times New Roman" w:cs="Times New Roman"/>
+          <w:sz w:val="24"/>
+          <w:szCs w:val="24"/>
+        </w:rPr>
+        <w:t xml:space="preserve"> and relative heterozygosity.  Wolf introgression percentage </w:t>
+      </w:r>
+      <w:r>
+        <w:rPr>
+          <w:rFonts w:ascii="Times New Roman" w:hAnsi="Times New Roman" w:cs="Times New Roman"/>
+          <w:sz w:val="24"/>
+          <w:szCs w:val="24"/>
+        </w:rPr>
+        <w:t xml:space="preserve">and sample locations </w:t>
+      </w:r>
+      <w:r>
+        <w:rPr>
+          <w:rFonts w:ascii="Times New Roman" w:hAnsi="Times New Roman" w:cs="Times New Roman"/>
+          <w:sz w:val="24"/>
+          <w:szCs w:val="24"/>
+        </w:rPr>
+        <w:t>w</w:t>
+      </w:r>
+      <w:r>
+        <w:rPr>
+          <w:rFonts w:ascii="Times New Roman" w:hAnsi="Times New Roman" w:cs="Times New Roman"/>
+          <w:sz w:val="24"/>
+          <w:szCs w:val="24"/>
+        </w:rPr>
+        <w:t>ere</w:t>
+      </w:r>
+      <w:r>
+        <w:rPr>
+          <w:rFonts w:ascii="Times New Roman" w:hAnsi="Times New Roman" w:cs="Times New Roman"/>
+          <w:sz w:val="24"/>
+          <w:szCs w:val="24"/>
+        </w:rPr>
+        <w:t xml:space="preserve"> obtained directly from dryad for all samples.  </w:t>
+      </w:r>
+    </w:p>
+    <w:p>
+      <w:pPr>
+        <w:spacing w:line="360" w:lineRule="auto"/>
+        <w:ind w:firstLine="720"/>
+        <w:rPr>
+          <w:rFonts w:ascii="Times New Roman" w:hAnsi="Times New Roman" w:cs="Times New Roman"/>
+          <w:sz w:val="24"/>
+          <w:szCs w:val="24"/>
+        </w:rPr>
+      </w:pPr>
+      <w:r>
+        <w:rPr>
+          <w:rFonts w:ascii="Times New Roman" w:hAnsi="Times New Roman" w:cs="Times New Roman"/>
+          <w:sz w:val="24"/>
+          <w:szCs w:val="24"/>
+        </w:rPr>
+        <w:t>Heterozygosity measurements were made analyzing</w:t>
+      </w:r>
+      <w:r>
+        <w:rPr>
+          <w:rFonts w:ascii="Times New Roman" w:hAnsi="Times New Roman" w:cs="Times New Roman"/>
+          <w:sz w:val="24"/>
+          <w:szCs w:val="24"/>
+        </w:rPr>
+        <w:t xml:space="preserve"> nucleotide differences at</w:t>
+      </w:r>
+      <w:r>
+        <w:rPr>
+          <w:rFonts w:ascii="Times New Roman" w:hAnsi="Times New Roman" w:cs="Times New Roman"/>
+          <w:sz w:val="24"/>
+          <w:szCs w:val="24"/>
+        </w:rPr>
+        <w:t xml:space="preserve"> 60 SNPs given in the data.</w:t>
+      </w:r>
+      <w:r>
+        <w:rPr>
+          <w:rFonts w:ascii="Times New Roman" w:hAnsi="Times New Roman" w:cs="Times New Roman"/>
+          <w:sz w:val="24"/>
+          <w:szCs w:val="24"/>
+        </w:rPr>
+        <w:t xml:space="preserve">  The SNPs are autosomal and of wester</w:t>
+      </w:r>
+      <w:r>
+        <w:rPr>
+          <w:rFonts w:ascii="Times New Roman" w:hAnsi="Times New Roman" w:cs="Times New Roman"/>
+          <w:sz w:val="24"/>
+          <w:szCs w:val="24"/>
+        </w:rPr>
+        <w:t>n</w:t>
+      </w:r>
+      <w:r>
+        <w:rPr>
+          <w:rFonts w:ascii="Times New Roman" w:hAnsi="Times New Roman" w:cs="Times New Roman"/>
+          <w:sz w:val="24"/>
+          <w:szCs w:val="24"/>
+        </w:rPr>
+        <w:t xml:space="preserve"> grey wolf, western coyote, eastern wolf, and dog origin</w:t>
+      </w:r>
+      <w:r>
+        <w:rPr>
+          <w:rFonts w:ascii="Times New Roman" w:hAnsi="Times New Roman" w:cs="Times New Roman"/>
+          <w:sz w:val="24"/>
+          <w:szCs w:val="24"/>
+        </w:rPr>
+        <w:t xml:space="preserve"> </w:t>
+      </w:r>
+      <w:r>
+        <w:rPr>
+          <w:rFonts w:ascii="Times New Roman" w:hAnsi="Times New Roman" w:cs="Times New Roman"/>
+          <w:sz w:val="24"/>
+          <w:szCs w:val="24"/>
+        </w:rPr>
+        <w:fldChar w:fldCharType="begin"/>
+      </w:r>
+      <w:r>
+        <w:rPr>
+          <w:rFonts w:ascii="Times New Roman" w:hAnsi="Times New Roman" w:cs="Times New Roman"/>
+          <w:sz w:val="24"/>
+          <w:szCs w:val="24"/>
+        </w:rPr>
+        <w:instrText xml:space="preserve"> ADDIN ZOTERO_ITEM CSL_CITATION {"citationID":"y0UDHfyC","properties":{"formattedCitation":"(vonHoldt et al. 2010; vonHoldt et al. 2011)","plainCitation":"(vonHoldt et al. 2010; vonHoldt et al. 2011)","noteIndex":0},"citationItems":[{"id":112,"uris":["http://zotero.org/users/local/nAVfs6hc/items/TFDDH2V4"],"uri":["http://zotero.org/users/local/nAVfs6hc/items/TFDDH2V4"],"itemData":{"id":112,"type":"article-journal","abstract":"An extensive genome-wide survey of over 48,000 single nucleotide polymorphisms in dogs and their wild progenitor, the grey wolf, was conducted to shed light on the process of dog diversification. The results reveal that much of genome diversity came from Middle Eastern progenitors, combined with interbreeding with local wolf populations, and that recent evolution involved limited genetic variation to create the phenotypic diversity of modern dogs.","container-title":"Nature","DOI":"10.1038/nature08837","ISSN":"1476-4687","issue":"7290","language":"en","note":"number: 7290\npublisher: Nature Publishing Group","page":"898-902","source":"www.nature.com","title":"Genome-wide SNP and haplotype analyses reveal a rich history underlying dog domestication","volume":"464","author":[{"family":"vonHoldt","given":"Bridgett M."},{"family":"Pollinger","given":"John P."},{"family":"Lohmueller","given":"Kirk E."},{"family":"Han","given":"Eunjung"},{"family":"Parker","given":"Heidi G."},{"family":"Quignon","given":"Pascale"},{"family":"Degenhardt","given":"Jeremiah D."},{"family":"Boyko","given":"Adam R."},{"family":"Earl","given":"Dent A."},{"family":"Auton","given":"Adam"},{"family":"Reynolds","given":"Andy"},{"family":"Bryc","given":"Kasia"},{"family":"Brisbin","given":"Abra"},{"family":"Knowles","given":"James C."},{"family":"Mosher","given":"Dana S."},{"family":"Spady","given":"Tyrone C."},{"family":"Elkahloun","given":"Abdel"},{"family":"Geffen","given":"Eli"},{"family":"Pilot","given":"Malgorzata"},{"family":"Jedrzejewski","given":"Wlodzimierz"},{"family":"Greco","given":"Claudia"},{"family":"Randi","given":"Ettore"},{"family":"Bannasch","given":"Danika"},{"family":"Wilton","given":"Alan"},{"family":"Shearman","given":"Jeremy"},{"family":"Musiani","given":"Marco"},{"family":"Cargill","given":"Michelle"},{"family":"Jones","given":"Paul G."},{"family":"Qian","given":"Zuwei"},{"family":"Huang","given":"Wei"},{"family":"Ding","given":"Zhao-Li"},{"family":"Zhang","given":"Ya-ping"},{"family":"Bustamante","given":"Carlos D."},{"family":"Ostrander","given":"Elaine A."},{"family":"Novembre","given":"John"},{"family":"Wayne","given":"Robert K."}],"issued":{"date-parts":[["2010",4]]}}},{"id":35,"uris":["http://zotero.org/users/local/nAVfs6hc/items/RR5GAE55"],"uri":["http://zotero.org/users/local/nAVfs6hc/items/RR5GAE55"],"itemData":{"id":35,"type":"article-journal","container-title":"Genome Research","DOI":"10.1101/gr.116301.110","ISSN":"1088-9051","issue":"8","journalAbbreviation":"Genome Res.","language":"en","page":"1294-1305","source":"DOI.org (Crossref)","title":"A genome-wide perspective on the evolutionary history of enigmatic wolf-like canids","volume":"21","author":[{"family":"vonHoldt","given":"Bridgett M."},{"family":"Pollinger","given":"John P."},{"family":"Earl","given":"Dent A."},{"family":"Knowles","given":"James C."},{"family":"Boyko","given":"Adam R."},{"family":"Parker","given":"Heidi"},{"family":"Geffen","given":"Eli"},{"family":"Pilot","given":"Malgorzata"},{"family":"Jedrzejewski","given":"Wlodzimierz"},{"family":"Jedrzejewska","given":"Bogumila"},{"family":"Sidorovich","given":"Vadim"},{"family":"Greco","given":"Claudia"},{"family":"Randi","given":"Ettore"},{"family":"Musiani","given":"Marco"},{"family":"Kays","given":"Roland"},{"family":"Bustamante","given":"Carlos D."},{"family":"Ostrander","given":"Elaine A."},{"family":"Novembre","given":"John"},{"family":"Wayne","given":"Robert K."}],"issued":{"date-parts":[["2011",8]]}}}],"schema":"https://github.com/citation-style-language/schema/raw/master/csl-citation.json"} </w:instrText>
+      </w:r>
+      <w:r>
+        <w:rPr>
+          <w:rFonts w:ascii="Times New Roman" w:hAnsi="Times New Roman" w:cs="Times New Roman"/>
+          <w:sz w:val="24"/>
+          <w:szCs w:val="24"/>
+        </w:rPr>
+        <w:fldChar w:fldCharType="separate"/>
+      </w:r>
+      <w:r>
+        <w:rPr>
+          <w:rFonts w:ascii="Times New Roman" w:hAnsi="Times New Roman" w:cs="Times New Roman"/>
+          <w:sz w:val="24"/>
+        </w:rPr>
+        <w:t>(vonHoldt et al. 2010; vonHoldt et al. 2011)</w:t>
+      </w:r>
+      <w:r>
+        <w:rPr>
+          <w:rFonts w:ascii="Times New Roman" w:hAnsi="Times New Roman" w:cs="Times New Roman"/>
+          <w:sz w:val="24"/>
+          <w:szCs w:val="24"/>
+        </w:rPr>
+        <w:fldChar w:fldCharType="end"/>
+      </w:r>
+      <w:r>
+        <w:rPr>
+          <w:rFonts w:ascii="Times New Roman" w:hAnsi="Times New Roman" w:cs="Times New Roman"/>
+          <w:sz w:val="24"/>
+          <w:szCs w:val="24"/>
+        </w:rPr>
+        <w:t>.</w:t>
+      </w:r>
+      <w:r>
+        <w:rPr>
+          <w:rFonts w:ascii="Times New Roman" w:hAnsi="Times New Roman" w:cs="Times New Roman"/>
+          <w:sz w:val="24"/>
+          <w:szCs w:val="24"/>
+        </w:rPr>
+        <w:t xml:space="preserve">  The accumulated amount of heterozygous SNPs was calculated for each coyote sample</w:t>
+      </w:r>
+      <w:r>
+        <w:rPr>
+          <w:rFonts w:ascii="Times New Roman" w:hAnsi="Times New Roman" w:cs="Times New Roman"/>
+          <w:sz w:val="24"/>
+          <w:szCs w:val="24"/>
+        </w:rPr>
+        <w:t xml:space="preserve"> by counting every SNP that had two differing nucleotides at th</w:t>
+      </w:r>
+      <w:r>
+        <w:rPr>
+          <w:rFonts w:ascii="Times New Roman" w:hAnsi="Times New Roman" w:cs="Times New Roman"/>
+          <w:sz w:val="24"/>
+          <w:szCs w:val="24"/>
+        </w:rPr>
+        <w:t>eir</w:t>
+      </w:r>
+      <w:r>
+        <w:rPr>
+          <w:rFonts w:ascii="Times New Roman" w:hAnsi="Times New Roman" w:cs="Times New Roman"/>
+          <w:sz w:val="24"/>
+          <w:szCs w:val="24"/>
+        </w:rPr>
+        <w:t xml:space="preserve"> specific locus</w:t>
+      </w:r>
+      <w:r>
+        <w:rPr>
+          <w:rFonts w:ascii="Times New Roman" w:hAnsi="Times New Roman" w:cs="Times New Roman"/>
+          <w:sz w:val="24"/>
+          <w:szCs w:val="24"/>
+        </w:rPr>
+        <w:t>.  This number was then divided by the total amount of SNPs</w:t>
+      </w:r>
+      <w:r>
+        <w:rPr>
+          <w:rFonts w:ascii="Times New Roman" w:hAnsi="Times New Roman" w:cs="Times New Roman"/>
+          <w:sz w:val="24"/>
+          <w:szCs w:val="24"/>
+        </w:rPr>
+        <w:t xml:space="preserve"> (60)</w:t>
+      </w:r>
+      <w:r>
+        <w:rPr>
+          <w:rFonts w:ascii="Times New Roman" w:hAnsi="Times New Roman" w:cs="Times New Roman"/>
+          <w:sz w:val="24"/>
+          <w:szCs w:val="24"/>
+        </w:rPr>
+        <w:t xml:space="preserve"> to attain a relative amount of heterozygosity for each coyote</w:t>
+      </w:r>
+      <w:r>
+        <w:rPr>
+          <w:rFonts w:ascii="Times New Roman" w:hAnsi="Times New Roman" w:cs="Times New Roman"/>
+          <w:sz w:val="24"/>
+          <w:szCs w:val="24"/>
+        </w:rPr>
+        <w:t xml:space="preserve"> as a percentage</w:t>
+      </w:r>
+      <w:r>
+        <w:rPr>
+          <w:rFonts w:ascii="Times New Roman" w:hAnsi="Times New Roman" w:cs="Times New Roman"/>
+          <w:sz w:val="24"/>
+          <w:szCs w:val="24"/>
+        </w:rPr>
+        <w:t xml:space="preserve">.  The samples were then </w:t>
+      </w:r>
+      <w:r>
+        <w:rPr>
+          <w:rFonts w:ascii="Times New Roman" w:hAnsi="Times New Roman" w:cs="Times New Roman"/>
+          <w:sz w:val="24"/>
+          <w:szCs w:val="24"/>
+        </w:rPr>
+        <w:t>organized from lowest percentage of wolf introgression to highest with their respective relative heterozygosity data</w:t>
+      </w:r>
+      <w:r>
+        <w:rPr>
+          <w:rFonts w:ascii="Times New Roman" w:hAnsi="Times New Roman" w:cs="Times New Roman"/>
+          <w:sz w:val="24"/>
+          <w:szCs w:val="24"/>
+        </w:rPr>
+        <w:t xml:space="preserve"> and sample location</w:t>
+      </w:r>
+      <w:r>
+        <w:rPr>
+          <w:rFonts w:ascii="Times New Roman" w:hAnsi="Times New Roman" w:cs="Times New Roman"/>
+          <w:sz w:val="24"/>
+          <w:szCs w:val="24"/>
+        </w:rPr>
+        <w:t>.</w:t>
+      </w:r>
+      <w:r>
+        <w:rPr>
+          <w:rFonts w:ascii="Times New Roman" w:hAnsi="Times New Roman" w:cs="Times New Roman"/>
+          <w:sz w:val="24"/>
+          <w:szCs w:val="24"/>
+        </w:rPr>
+        <w:t xml:space="preserve">  This data was then used for the following statistical tests.</w:t>
+      </w:r>
+    </w:p>
+    <w:p>
+      <w:pPr>
+        <w:spacing w:line="360" w:lineRule="auto"/>
         <w:rPr>
           <w:rFonts w:ascii="Times New Roman" w:hAnsi="Times New Roman" w:cs="Times New Roman"/>
           <w:i/>
@@ -1349,9 +1301,11 @@
           <w:sz w:val="24"/>
           <w:szCs w:val="24"/>
         </w:rPr>
-        <w:t>X-Y Scatter Plot</w:t>
-      </w:r>
-      <w:r>
+      </w:pPr>
+    </w:p>
+    <w:p>
+      <w:pPr>
+        <w:spacing w:line="360" w:lineRule="auto"/>
         <w:rPr>
           <w:rFonts w:ascii="Times New Roman" w:hAnsi="Times New Roman" w:cs="Times New Roman"/>
           <w:i/>
@@ -1359,6 +1313,38 @@
           <w:sz w:val="24"/>
           <w:szCs w:val="24"/>
         </w:rPr>
+      </w:pPr>
+    </w:p>
+    <w:p>
+      <w:pPr>
+        <w:spacing w:line="360" w:lineRule="auto"/>
+        <w:rPr>
+          <w:rFonts w:ascii="Times New Roman" w:hAnsi="Times New Roman" w:cs="Times New Roman"/>
+          <w:i/>
+          <w:iCs/>
+          <w:sz w:val="24"/>
+          <w:szCs w:val="24"/>
+        </w:rPr>
+      </w:pPr>
+      <w:r>
+        <w:rPr>
+          <w:rFonts w:ascii="Times New Roman" w:hAnsi="Times New Roman" w:cs="Times New Roman"/>
+          <w:i/>
+          <w:iCs/>
+          <w:sz w:val="24"/>
+          <w:szCs w:val="24"/>
+        </w:rPr>
+        <w:lastRenderedPageBreak/>
+        <w:t>X-Y Scatter Plot</w:t>
+      </w:r>
+      <w:r>
+        <w:rPr>
+          <w:rFonts w:ascii="Times New Roman" w:hAnsi="Times New Roman" w:cs="Times New Roman"/>
+          <w:i/>
+          <w:iCs/>
+          <w:sz w:val="24"/>
+          <w:szCs w:val="24"/>
+        </w:rPr>
         <w:t xml:space="preserve"> and Linear Regression Analysis</w:t>
       </w:r>
     </w:p>
@@ -1394,25 +1380,7 @@
           <w:sz w:val="24"/>
           <w:szCs w:val="24"/>
         </w:rPr>
-        <w:t xml:space="preserve"> coyote samples in </w:t>
-      </w:r>
-      <w:proofErr w:type="spellStart"/>
-      <w:r>
-        <w:rPr>
-          <w:rFonts w:ascii="Times New Roman" w:hAnsi="Times New Roman" w:cs="Times New Roman"/>
-          <w:sz w:val="24"/>
-          <w:szCs w:val="24"/>
-        </w:rPr>
-        <w:t>Rstudio</w:t>
-      </w:r>
-      <w:proofErr w:type="spellEnd"/>
-      <w:r>
-        <w:rPr>
-          <w:rFonts w:ascii="Times New Roman" w:hAnsi="Times New Roman" w:cs="Times New Roman"/>
-          <w:sz w:val="24"/>
-          <w:szCs w:val="24"/>
-        </w:rPr>
-        <w:t xml:space="preserve"> statistical programming.</w:t>
+        <w:t xml:space="preserve"> coyote samples in Rstudio statistical programming.</w:t>
       </w:r>
       <w:r>
         <w:rPr>
@@ -1436,7 +1404,23 @@
           <w:sz w:val="24"/>
           <w:szCs w:val="24"/>
         </w:rPr>
-        <w:t xml:space="preserve"> and best-fit line were generated.</w:t>
+        <w:t xml:space="preserve"> and best-fit line were generated</w:t>
+      </w:r>
+      <w:r>
+        <w:rPr>
+          <w:rFonts w:ascii="Times New Roman" w:hAnsi="Times New Roman" w:cs="Times New Roman"/>
+          <w:sz w:val="24"/>
+          <w:szCs w:val="24"/>
+        </w:rPr>
+        <w:t xml:space="preserve"> to observe the general trend </w:t>
+      </w:r>
+      <w:r>
+        <w:rPr>
+          <w:rFonts w:ascii="Times New Roman" w:hAnsi="Times New Roman" w:cs="Times New Roman"/>
+          <w:sz w:val="24"/>
+          <w:szCs w:val="24"/>
+        </w:rPr>
+        <w:t>between introgression and heterozygosity.</w:t>
       </w:r>
     </w:p>
     <w:p>
@@ -1458,7 +1442,6 @@
           <w:sz w:val="24"/>
           <w:szCs w:val="24"/>
         </w:rPr>
-        <w:lastRenderedPageBreak/>
         <w:t xml:space="preserve">Pearson </w:t>
       </w:r>
       <w:r>
@@ -1520,43 +1503,7 @@
           <w:sz w:val="24"/>
           <w:szCs w:val="24"/>
         </w:rPr>
-        <w:t xml:space="preserve"> variables.  The test was conducted in </w:t>
-      </w:r>
-      <w:proofErr w:type="spellStart"/>
-      <w:r>
-        <w:rPr>
-          <w:rFonts w:ascii="Times New Roman" w:hAnsi="Times New Roman" w:cs="Times New Roman"/>
-          <w:sz w:val="24"/>
-          <w:szCs w:val="24"/>
-        </w:rPr>
-        <w:t>Rstudio</w:t>
-      </w:r>
-      <w:proofErr w:type="spellEnd"/>
-      <w:r>
-        <w:rPr>
-          <w:rFonts w:ascii="Times New Roman" w:hAnsi="Times New Roman" w:cs="Times New Roman"/>
-          <w:sz w:val="24"/>
-          <w:szCs w:val="24"/>
-        </w:rPr>
-        <w:t xml:space="preserve"> statistical programming with the package “</w:t>
-      </w:r>
-      <w:proofErr w:type="spellStart"/>
-      <w:r>
-        <w:rPr>
-          <w:rFonts w:ascii="Times New Roman" w:hAnsi="Times New Roman" w:cs="Times New Roman"/>
-          <w:sz w:val="24"/>
-          <w:szCs w:val="24"/>
-        </w:rPr>
-        <w:t>ggpubr</w:t>
-      </w:r>
-      <w:proofErr w:type="spellEnd"/>
-      <w:r>
-        <w:rPr>
-          <w:rFonts w:ascii="Times New Roman" w:hAnsi="Times New Roman" w:cs="Times New Roman"/>
-          <w:sz w:val="24"/>
-          <w:szCs w:val="24"/>
-        </w:rPr>
-        <w:t>”</w:t>
+        <w:t xml:space="preserve"> variables.  The test was conducted in Rstudio statistical programming with the package “ggpubr”</w:t>
       </w:r>
       <w:r>
         <w:rPr>
@@ -1572,67 +1519,299 @@
           <w:sz w:val="24"/>
           <w:szCs w:val="24"/>
         </w:rPr>
-        <w:t xml:space="preserve">.  A plot of this analysis was generated in </w:t>
-      </w:r>
-      <w:proofErr w:type="spellStart"/>
-      <w:r>
-        <w:rPr>
-          <w:rFonts w:ascii="Times New Roman" w:hAnsi="Times New Roman" w:cs="Times New Roman"/>
-          <w:sz w:val="24"/>
-          <w:szCs w:val="24"/>
-        </w:rPr>
-        <w:t>Rstudio</w:t>
-      </w:r>
-      <w:proofErr w:type="spellEnd"/>
-      <w:r>
-        <w:rPr>
-          <w:rFonts w:ascii="Times New Roman" w:hAnsi="Times New Roman" w:cs="Times New Roman"/>
-          <w:sz w:val="24"/>
-          <w:szCs w:val="24"/>
-        </w:rPr>
-        <w:t xml:space="preserve"> using the same package.</w:t>
-      </w:r>
-      <w:r>
-        <w:rPr>
-          <w:rFonts w:ascii="Times New Roman" w:hAnsi="Times New Roman" w:cs="Times New Roman"/>
-          <w:sz w:val="24"/>
-          <w:szCs w:val="24"/>
-        </w:rPr>
-        <w:t xml:space="preserve">  A correlation value </w:t>
-      </w:r>
-      <w:proofErr w:type="gramStart"/>
-      <w:r>
-        <w:rPr>
-          <w:rFonts w:ascii="Times New Roman" w:hAnsi="Times New Roman" w:cs="Times New Roman"/>
-          <w:sz w:val="24"/>
-          <w:szCs w:val="24"/>
-        </w:rPr>
-        <w:t>of  &gt;</w:t>
-      </w:r>
-      <w:proofErr w:type="gramEnd"/>
-      <w:r>
-        <w:rPr>
-          <w:rFonts w:ascii="Times New Roman" w:hAnsi="Times New Roman" w:cs="Times New Roman"/>
-          <w:sz w:val="24"/>
-          <w:szCs w:val="24"/>
-        </w:rPr>
-        <w:t>0.30 was considered to be correlated.</w:t>
-      </w:r>
-    </w:p>
-    <w:p>
-      <w:pPr>
-        <w:spacing w:line="360" w:lineRule="auto"/>
-        <w:rPr>
-          <w:rFonts w:ascii="Times New Roman" w:hAnsi="Times New Roman" w:cs="Times New Roman"/>
-          <w:sz w:val="24"/>
-          <w:szCs w:val="24"/>
-        </w:rPr>
-      </w:pPr>
-    </w:p>
-    <w:p>
-      <w:pPr>
-        <w:spacing w:line="360" w:lineRule="auto"/>
-        <w:jc w:val="center"/>
+        <w:t>.  A plot of this analysis was generated in Rstudio using the same package.</w:t>
+      </w:r>
+      <w:r>
+        <w:rPr>
+          <w:rFonts w:ascii="Times New Roman" w:hAnsi="Times New Roman" w:cs="Times New Roman"/>
+          <w:sz w:val="24"/>
+          <w:szCs w:val="24"/>
+        </w:rPr>
+        <w:t xml:space="preserve">  A correlation </w:t>
+      </w:r>
+      <w:r>
+        <w:rPr>
+          <w:rFonts w:ascii="Times New Roman" w:hAnsi="Times New Roman" w:cs="Times New Roman"/>
+          <w:sz w:val="24"/>
+          <w:szCs w:val="24"/>
+        </w:rPr>
+        <w:t>coefficient</w:t>
+      </w:r>
+      <w:r>
+        <w:rPr>
+          <w:rFonts w:ascii="Times New Roman" w:hAnsi="Times New Roman" w:cs="Times New Roman"/>
+          <w:sz w:val="24"/>
+          <w:szCs w:val="24"/>
+        </w:rPr>
+        <w:t xml:space="preserve"> of  &gt;0.30 was considered to</w:t>
+      </w:r>
+      <w:r>
+        <w:rPr>
+          <w:rFonts w:ascii="Times New Roman" w:hAnsi="Times New Roman" w:cs="Times New Roman"/>
+          <w:sz w:val="24"/>
+          <w:szCs w:val="24"/>
+        </w:rPr>
+        <w:t xml:space="preserve"> show significant correlation between the variables.</w:t>
+      </w:r>
+    </w:p>
+    <w:p>
+      <w:pPr>
+        <w:spacing w:line="360" w:lineRule="auto"/>
+        <w:rPr>
+          <w:rFonts w:ascii="Times New Roman" w:hAnsi="Times New Roman" w:cs="Times New Roman"/>
+          <w:i/>
+          <w:iCs/>
+          <w:sz w:val="24"/>
+          <w:szCs w:val="24"/>
+        </w:rPr>
+      </w:pPr>
+      <w:r>
+        <w:rPr>
+          <w:rFonts w:ascii="Times New Roman" w:hAnsi="Times New Roman" w:cs="Times New Roman"/>
+          <w:i/>
+          <w:iCs/>
+          <w:sz w:val="24"/>
+          <w:szCs w:val="24"/>
+        </w:rPr>
+        <w:t>Multiple Regression Analysis</w:t>
+      </w:r>
+    </w:p>
+    <w:p>
+      <w:pPr>
+        <w:spacing w:line="360" w:lineRule="auto"/>
+        <w:rPr>
+          <w:rFonts w:ascii="Times New Roman" w:hAnsi="Times New Roman" w:cs="Times New Roman"/>
+          <w:sz w:val="24"/>
+          <w:szCs w:val="24"/>
+        </w:rPr>
+      </w:pPr>
+      <w:r>
+        <w:rPr>
+          <w:rFonts w:ascii="Times New Roman" w:hAnsi="Times New Roman" w:cs="Times New Roman"/>
+          <w:sz w:val="24"/>
+          <w:szCs w:val="24"/>
+        </w:rPr>
+        <w:tab/>
+        <w:t>A multiple regression analysis was conducted to detect if geographic location</w:t>
+      </w:r>
+      <w:r>
+        <w:rPr>
+          <w:rFonts w:ascii="Times New Roman" w:hAnsi="Times New Roman" w:cs="Times New Roman"/>
+          <w:sz w:val="24"/>
+          <w:szCs w:val="24"/>
+        </w:rPr>
+        <w:t xml:space="preserve"> also</w:t>
+      </w:r>
+      <w:r>
+        <w:rPr>
+          <w:rFonts w:ascii="Times New Roman" w:hAnsi="Times New Roman" w:cs="Times New Roman"/>
+          <w:sz w:val="24"/>
+          <w:szCs w:val="24"/>
+        </w:rPr>
+        <w:t xml:space="preserve"> influen</w:t>
+      </w:r>
+      <w:r>
+        <w:rPr>
+          <w:rFonts w:ascii="Times New Roman" w:hAnsi="Times New Roman" w:cs="Times New Roman"/>
+          <w:sz w:val="24"/>
+          <w:szCs w:val="24"/>
+        </w:rPr>
+        <w:t>ced</w:t>
+      </w:r>
+      <w:r>
+        <w:rPr>
+          <w:rFonts w:ascii="Times New Roman" w:hAnsi="Times New Roman" w:cs="Times New Roman"/>
+          <w:sz w:val="24"/>
+          <w:szCs w:val="24"/>
+        </w:rPr>
+        <w:t xml:space="preserve"> heterozygosity results.  This test was ran in Rstudio using the lm() function.  Wolf-int</w:t>
+      </w:r>
+      <w:r>
+        <w:rPr>
+          <w:rFonts w:ascii="Times New Roman" w:hAnsi="Times New Roman" w:cs="Times New Roman"/>
+          <w:sz w:val="24"/>
+          <w:szCs w:val="24"/>
+        </w:rPr>
+        <w:t xml:space="preserve">rogression and the ten locations were adjusted individually to see the effect that each of the eleven variables had on heterozygosity. </w:t>
+      </w:r>
+      <w:r>
+        <w:rPr>
+          <w:rFonts w:ascii="Times New Roman" w:hAnsi="Times New Roman" w:cs="Times New Roman"/>
+          <w:sz w:val="24"/>
+          <w:szCs w:val="24"/>
+        </w:rPr>
+        <w:t xml:space="preserve"> A table </w:t>
+      </w:r>
+      <w:r>
+        <w:rPr>
+          <w:rFonts w:ascii="Times New Roman" w:hAnsi="Times New Roman" w:cs="Times New Roman"/>
+          <w:sz w:val="24"/>
+          <w:szCs w:val="24"/>
+        </w:rPr>
+        <w:t>was produced to display these results</w:t>
+      </w:r>
+      <w:r>
+        <w:rPr>
+          <w:rFonts w:ascii="Times New Roman" w:hAnsi="Times New Roman" w:cs="Times New Roman"/>
+          <w:sz w:val="24"/>
+          <w:szCs w:val="24"/>
+        </w:rPr>
+        <w:t xml:space="preserve"> along with a residual analysis to illustrate the effect that location and heterozygosity together have on location.</w:t>
+      </w:r>
+      <w:r>
+        <w:rPr>
+          <w:rFonts w:ascii="Times New Roman" w:hAnsi="Times New Roman" w:cs="Times New Roman"/>
+          <w:sz w:val="24"/>
+          <w:szCs w:val="24"/>
+        </w:rPr>
+        <w:t xml:space="preserve">  An accepted p-value of &lt;0.004 was </w:t>
+      </w:r>
+      <w:r>
+        <w:rPr>
+          <w:rFonts w:ascii="Times New Roman" w:hAnsi="Times New Roman" w:cs="Times New Roman"/>
+          <w:sz w:val="24"/>
+          <w:szCs w:val="24"/>
+        </w:rPr>
+        <w:t xml:space="preserve">calculated using the following equation.  The </w:t>
+      </w:r>
+      <w:r>
+        <w:rPr>
+          <w:rFonts w:ascii="Times New Roman" w:hAnsi="Times New Roman" w:cs="Times New Roman"/>
+          <w:sz w:val="24"/>
+          <w:szCs w:val="24"/>
+        </w:rPr>
+        <w:t>common</w:t>
+      </w:r>
+      <w:r>
+        <w:rPr>
+          <w:rFonts w:ascii="Times New Roman" w:hAnsi="Times New Roman" w:cs="Times New Roman"/>
+          <w:sz w:val="24"/>
+          <w:szCs w:val="24"/>
+        </w:rPr>
+        <w:t xml:space="preserve"> accepted p-value of 0.05 was divided by the number of variables being observed in the </w:t>
+      </w:r>
+      <w:r>
+        <w:rPr>
+          <w:rFonts w:ascii="Times New Roman" w:hAnsi="Times New Roman" w:cs="Times New Roman"/>
+          <w:sz w:val="24"/>
+          <w:szCs w:val="24"/>
+        </w:rPr>
+        <w:t>multiple regression</w:t>
+      </w:r>
+      <w:r>
+        <w:rPr>
+          <w:rFonts w:ascii="Times New Roman" w:hAnsi="Times New Roman" w:cs="Times New Roman"/>
+          <w:sz w:val="24"/>
+          <w:szCs w:val="24"/>
+        </w:rPr>
+        <w:t xml:space="preserve"> analysis (intercept, wolf introgression, and ten</w:t>
+      </w:r>
+      <w:r>
+        <w:rPr>
+          <w:rFonts w:ascii="Times New Roman" w:hAnsi="Times New Roman" w:cs="Times New Roman"/>
+          <w:sz w:val="24"/>
+          <w:szCs w:val="24"/>
+        </w:rPr>
+        <w:t xml:space="preserve"> different</w:t>
+      </w:r>
+      <w:r>
+        <w:rPr>
+          <w:rFonts w:ascii="Times New Roman" w:hAnsi="Times New Roman" w:cs="Times New Roman"/>
+          <w:sz w:val="24"/>
+          <w:szCs w:val="24"/>
+        </w:rPr>
+        <w:t xml:space="preserve"> locations).</w:t>
+      </w:r>
+    </w:p>
+    <w:p>
+      <w:pPr>
+        <w:spacing w:line="360" w:lineRule="auto"/>
+        <w:rPr>
+          <w:rFonts w:ascii="Times New Roman" w:eastAsiaTheme="minorEastAsia" w:hAnsi="Times New Roman" w:cs="Times New Roman"/>
+          <w:sz w:val="24"/>
+          <w:szCs w:val="24"/>
+        </w:rPr>
+      </w:pPr>
+    </w:p>
+    <w:p>
+      <w:pPr>
+        <w:spacing w:line="360" w:lineRule="auto"/>
+        <w:rPr>
+          <w:rFonts w:ascii="Times New Roman" w:hAnsi="Times New Roman" w:cs="Times New Roman"/>
+          <w:sz w:val="24"/>
+          <w:szCs w:val="24"/>
+        </w:rPr>
+      </w:pPr>
+      <m:oMathPara>
+        <m:oMath>
+          <m:r>
+            <w:rPr>
+              <w:rFonts w:ascii="Cambria Math" w:hAnsi="Cambria Math" w:cs="Times New Roman"/>
+              <w:sz w:val="24"/>
+              <w:szCs w:val="24"/>
+            </w:rPr>
+            <m:t>p value=</m:t>
+          </m:r>
+          <m:f>
+            <m:fPr>
+              <m:ctrlPr>
+                <w:rPr>
+                  <w:rFonts w:ascii="Cambria Math" w:hAnsi="Cambria Math" w:cs="Times New Roman"/>
+                  <w:i/>
+                  <w:sz w:val="24"/>
+                  <w:szCs w:val="24"/>
+                </w:rPr>
+              </m:ctrlPr>
+            </m:fPr>
+            <m:num>
+              <m:r>
+                <w:rPr>
+                  <w:rFonts w:ascii="Cambria Math" w:hAnsi="Cambria Math" w:cs="Times New Roman"/>
+                  <w:sz w:val="24"/>
+                  <w:szCs w:val="24"/>
+                </w:rPr>
+                <m:t>0.05</m:t>
+              </m:r>
+            </m:num>
+            <m:den>
+              <m:r>
+                <w:rPr>
+                  <w:rFonts w:ascii="Cambria Math" w:hAnsi="Cambria Math" w:cs="Times New Roman"/>
+                  <w:sz w:val="24"/>
+                  <w:szCs w:val="24"/>
+                </w:rPr>
+                <m:t>12</m:t>
+              </m:r>
+            </m:den>
+          </m:f>
+        </m:oMath>
+      </m:oMathPara>
+    </w:p>
+    <w:p>
+      <w:pPr>
+        <w:spacing w:line="360" w:lineRule="auto"/>
+        <w:jc w:val="center"/>
+        <w:rPr>
+          <w:rFonts w:ascii="Times New Roman" w:hAnsi="Times New Roman" w:cs="Times New Roman"/>
+          <w:sz w:val="24"/>
+          <w:szCs w:val="24"/>
+        </w:rPr>
+      </w:pPr>
+    </w:p>
+    <w:p>
+      <w:pPr>
+        <w:spacing w:line="360" w:lineRule="auto"/>
+        <w:jc w:val="center"/>
+        <w:rPr>
+          <w:rFonts w:ascii="Times New Roman" w:hAnsi="Times New Roman" w:cs="Times New Roman"/>
+          <w:sz w:val="24"/>
+          <w:szCs w:val="24"/>
+        </w:rPr>
+      </w:pPr>
+    </w:p>
+    <w:p>
+      <w:pPr>
+        <w:spacing w:line="360" w:lineRule="auto"/>
         <w:rPr>
           <w:rFonts w:ascii="Times New Roman" w:hAnsi="Times New Roman" w:cs="Times New Roman"/>
           <w:sz w:val="24"/>
@@ -1657,8 +1836,9 @@
           <w:sz w:val="24"/>
           <w:szCs w:val="24"/>
         </w:rPr>
+        <w:lastRenderedPageBreak/>
         <w:drawing>
-          <wp:anchor distT="0" distB="0" distL="114300" distR="114300" simplePos="0" relativeHeight="251658240" behindDoc="1" locked="0" layoutInCell="1" allowOverlap="1" wp14:anchorId="19CF3919" wp14:editId="39F862C9">
+          <wp:anchor distT="0" distB="0" distL="114300" distR="114300" simplePos="0" relativeHeight="251658240" behindDoc="1" locked="0" layoutInCell="1" allowOverlap="1" wp14:anchorId="19CF3919" wp14:editId="75E530FA">
             <wp:simplePos x="0" y="0"/>
             <wp:positionH relativeFrom="margin">
               <wp:align>right</wp:align>
@@ -1939,43 +2119,12 @@
           <w:szCs w:val="24"/>
         </w:rPr>
       </w:pPr>
-    </w:p>
-    <w:p>
-      <w:pPr>
-        <w:jc w:val="center"/>
-        <w:rPr>
-          <w:rFonts w:ascii="Times New Roman" w:hAnsi="Times New Roman" w:cs="Times New Roman"/>
-          <w:sz w:val="24"/>
-          <w:szCs w:val="24"/>
-        </w:rPr>
-      </w:pPr>
-    </w:p>
-    <w:p>
-      <w:pPr>
-        <w:jc w:val="center"/>
-        <w:rPr>
-          <w:rFonts w:ascii="Times New Roman" w:hAnsi="Times New Roman" w:cs="Times New Roman"/>
-          <w:sz w:val="24"/>
-          <w:szCs w:val="24"/>
-        </w:rPr>
-      </w:pPr>
-    </w:p>
-    <w:p>
-      <w:pPr>
-        <w:jc w:val="center"/>
-        <w:rPr>
-          <w:rFonts w:ascii="Times New Roman" w:hAnsi="Times New Roman" w:cs="Times New Roman"/>
-          <w:sz w:val="24"/>
-          <w:szCs w:val="24"/>
-        </w:rPr>
-      </w:pPr>
-      <w:r>
-        <w:rPr>
-          <w:rFonts w:ascii="Times New Roman" w:hAnsi="Times New Roman" w:cs="Times New Roman"/>
-          <w:sz w:val="24"/>
-          <w:szCs w:val="24"/>
-        </w:rPr>
-        <w:lastRenderedPageBreak/>
+      <w:r>
+        <w:rPr>
+          <w:rFonts w:ascii="Times New Roman" w:hAnsi="Times New Roman" w:cs="Times New Roman"/>
+          <w:sz w:val="24"/>
+          <w:szCs w:val="24"/>
+        </w:rPr>
         <w:t>Pearson Correlation Test</w:t>
       </w:r>
     </w:p>
@@ -2135,26 +2284,13 @@
         <w:ind w:left="720"/>
         <w:rPr>
           <w:rFonts w:ascii="Times New Roman" w:hAnsi="Times New Roman" w:cs="Times New Roman"/>
-          <w:sz w:val="24"/>
-          <w:szCs w:val="24"/>
-        </w:rPr>
-      </w:pPr>
-    </w:p>
-    <w:p>
-      <w:pPr>
-        <w:ind w:left="720"/>
-        <w:rPr>
-          <w:rFonts w:ascii="Times New Roman" w:hAnsi="Times New Roman" w:cs="Times New Roman"/>
           <w:i/>
           <w:iCs/>
           <w:sz w:val="24"/>
           <w:szCs w:val="24"/>
         </w:rPr>
       </w:pPr>
-    </w:p>
-    <w:p>
-      <w:pPr>
-        <w:ind w:left="720"/>
+      <w:r>
         <w:rPr>
           <w:rFonts w:ascii="Times New Roman" w:hAnsi="Times New Roman" w:cs="Times New Roman"/>
           <w:i/>
@@ -2162,11 +2298,10 @@
           <w:sz w:val="24"/>
           <w:szCs w:val="24"/>
         </w:rPr>
-      </w:pPr>
-    </w:p>
-    <w:p>
-      <w:pPr>
-        <w:ind w:left="720"/>
+        <w:lastRenderedPageBreak/>
+        <w:t>Figure 2: Pearson Correlation Test between amount of wolf introgression and relative coyote heterozygosity for all 425 coyote samples</w:t>
+      </w:r>
+      <w:r>
         <w:rPr>
           <w:rFonts w:ascii="Times New Roman" w:hAnsi="Times New Roman" w:cs="Times New Roman"/>
           <w:i/>
@@ -2174,7 +2309,8 @@
           <w:sz w:val="24"/>
           <w:szCs w:val="24"/>
         </w:rPr>
-      </w:pPr>
+        <w:t xml:space="preserve"> with a 95% confidence interval</w:t>
+      </w:r>
       <w:r>
         <w:rPr>
           <w:rFonts w:ascii="Times New Roman" w:hAnsi="Times New Roman" w:cs="Times New Roman"/>
@@ -2183,7 +2319,7 @@
           <w:sz w:val="24"/>
           <w:szCs w:val="24"/>
         </w:rPr>
-        <w:t>Figure 2: Pearson Correlation Test between amount of wolf introgression and relative coyote heterozygosity for all 425 coyote samples</w:t>
+        <w:t>.  Each dot represents a separate individual.</w:t>
       </w:r>
       <w:r>
         <w:rPr>
@@ -2193,9 +2329,1703 @@
           <w:sz w:val="24"/>
           <w:szCs w:val="24"/>
         </w:rPr>
-        <w:t xml:space="preserve"> with a 95% confidence interval</w:t>
-      </w:r>
-      <w:r>
+        <w:t xml:space="preserve">  Calculated correlation value of 0.44 with a p-value of &lt;2.2e-16.</w:t>
+      </w:r>
+    </w:p>
+    <w:p>
+      <w:pPr>
+        <w:spacing w:line="360" w:lineRule="auto"/>
+        <w:rPr>
+          <w:rFonts w:ascii="Times New Roman" w:hAnsi="Times New Roman" w:cs="Times New Roman"/>
+          <w:sz w:val="24"/>
+          <w:szCs w:val="24"/>
+        </w:rPr>
+      </w:pPr>
+    </w:p>
+    <w:p>
+      <w:pPr>
+        <w:spacing w:line="360" w:lineRule="auto"/>
+        <w:rPr>
+          <w:rFonts w:ascii="Times New Roman" w:hAnsi="Times New Roman" w:cs="Times New Roman"/>
+          <w:sz w:val="24"/>
+          <w:szCs w:val="24"/>
+        </w:rPr>
+      </w:pPr>
+      <w:r>
+        <w:rPr>
+          <w:rFonts w:ascii="Times New Roman" w:hAnsi="Times New Roman" w:cs="Times New Roman"/>
+          <w:sz w:val="24"/>
+          <w:szCs w:val="24"/>
+        </w:rPr>
+        <w:tab/>
+        <w:t xml:space="preserve">Results </w:t>
+      </w:r>
+      <w:r>
+        <w:rPr>
+          <w:rFonts w:ascii="Times New Roman" w:hAnsi="Times New Roman" w:cs="Times New Roman"/>
+          <w:sz w:val="24"/>
+          <w:szCs w:val="24"/>
+        </w:rPr>
+        <w:t xml:space="preserve">from the statistical tests </w:t>
+      </w:r>
+      <w:r>
+        <w:rPr>
+          <w:rFonts w:ascii="Times New Roman" w:hAnsi="Times New Roman" w:cs="Times New Roman"/>
+          <w:sz w:val="24"/>
+          <w:szCs w:val="24"/>
+        </w:rPr>
+        <w:t>displayed a positive relationship</w:t>
+      </w:r>
+      <w:r>
+        <w:rPr>
+          <w:rFonts w:ascii="Times New Roman" w:hAnsi="Times New Roman" w:cs="Times New Roman"/>
+          <w:sz w:val="24"/>
+          <w:szCs w:val="24"/>
+        </w:rPr>
+        <w:t xml:space="preserve"> between wolf</w:t>
+      </w:r>
+      <w:r>
+        <w:rPr>
+          <w:rFonts w:ascii="Times New Roman" w:hAnsi="Times New Roman" w:cs="Times New Roman"/>
+          <w:sz w:val="24"/>
+          <w:szCs w:val="24"/>
+        </w:rPr>
+        <w:t xml:space="preserve">-coyote </w:t>
+      </w:r>
+      <w:r>
+        <w:rPr>
+          <w:rFonts w:ascii="Times New Roman" w:hAnsi="Times New Roman" w:cs="Times New Roman"/>
+          <w:sz w:val="24"/>
+          <w:szCs w:val="24"/>
+        </w:rPr>
+        <w:t>introgression</w:t>
+      </w:r>
+      <w:r>
+        <w:rPr>
+          <w:rFonts w:ascii="Times New Roman" w:hAnsi="Times New Roman" w:cs="Times New Roman"/>
+          <w:sz w:val="24"/>
+          <w:szCs w:val="24"/>
+        </w:rPr>
+        <w:t xml:space="preserve"> </w:t>
+      </w:r>
+      <w:r>
+        <w:rPr>
+          <w:rFonts w:ascii="Times New Roman" w:hAnsi="Times New Roman" w:cs="Times New Roman"/>
+          <w:sz w:val="24"/>
+          <w:szCs w:val="24"/>
+        </w:rPr>
+        <w:t>and coyote heterozygosity for the 425 individuals represented in the data.</w:t>
+      </w:r>
+      <w:r>
+        <w:rPr>
+          <w:rFonts w:ascii="Times New Roman" w:hAnsi="Times New Roman" w:cs="Times New Roman"/>
+          <w:sz w:val="24"/>
+          <w:szCs w:val="24"/>
+        </w:rPr>
+        <w:t xml:space="preserve">  From the X-Y Scatter plot, a slope of 0.6397 was calculated for the best-fit line.</w:t>
+      </w:r>
+      <w:r>
+        <w:rPr>
+          <w:rFonts w:ascii="Times New Roman" w:hAnsi="Times New Roman" w:cs="Times New Roman"/>
+          <w:sz w:val="24"/>
+          <w:szCs w:val="24"/>
+        </w:rPr>
+        <w:t xml:space="preserve">  The correlation tests yielded a moderate correlation value of 0.44.</w:t>
+      </w:r>
+      <w:r>
+        <w:rPr>
+          <w:rFonts w:ascii="Times New Roman" w:hAnsi="Times New Roman" w:cs="Times New Roman"/>
+          <w:sz w:val="24"/>
+          <w:szCs w:val="24"/>
+        </w:rPr>
+        <w:t xml:space="preserve">  Out of the 425 coyotes analyzed, the range for percentage of wolf introgression was approximately 17%-50%.  The range for relative coyote heterozygosity was 8.3%-55%</w:t>
+      </w:r>
+      <w:r>
+        <w:rPr>
+          <w:rFonts w:ascii="Times New Roman" w:hAnsi="Times New Roman" w:cs="Times New Roman"/>
+          <w:sz w:val="24"/>
+          <w:szCs w:val="24"/>
+        </w:rPr>
+        <w:t xml:space="preserve"> at the 60 SNPs.</w:t>
+      </w:r>
+    </w:p>
+    <w:p>
+      <w:pPr>
+        <w:spacing w:line="360" w:lineRule="auto"/>
+        <w:jc w:val="center"/>
+        <w:rPr>
+          <w:rFonts w:ascii="Times New Roman" w:hAnsi="Times New Roman" w:cs="Times New Roman"/>
+          <w:sz w:val="24"/>
+          <w:szCs w:val="24"/>
+        </w:rPr>
+      </w:pPr>
+    </w:p>
+    <w:p>
+      <w:pPr>
+        <w:spacing w:line="360" w:lineRule="auto"/>
+        <w:jc w:val="center"/>
+        <w:rPr>
+          <w:rFonts w:ascii="Times New Roman" w:hAnsi="Times New Roman" w:cs="Times New Roman"/>
+          <w:sz w:val="24"/>
+          <w:szCs w:val="24"/>
+        </w:rPr>
+      </w:pPr>
+      <w:r>
+        <w:rPr>
+          <w:rFonts w:ascii="Times New Roman" w:hAnsi="Times New Roman" w:cs="Times New Roman"/>
+          <w:sz w:val="24"/>
+          <w:szCs w:val="24"/>
+        </w:rPr>
+        <w:t>Multiple Regression Analysis</w:t>
+      </w:r>
+    </w:p>
+    <w:tbl>
+      <w:tblPr>
+        <w:tblStyle w:val="TableGridLight"/>
+        <w:tblW w:w="0" w:type="auto"/>
+        <w:tblLook w:val="04A0" w:firstRow="1" w:lastRow="0" w:firstColumn="1" w:lastColumn="0" w:noHBand="0" w:noVBand="1"/>
+      </w:tblPr>
+      <w:tblGrid>
+        <w:gridCol w:w="2337"/>
+        <w:gridCol w:w="2337"/>
+        <w:gridCol w:w="2338"/>
+        <w:gridCol w:w="2338"/>
+      </w:tblGrid>
+      <w:tr>
+        <w:tc>
+          <w:tcPr>
+            <w:tcW w:w="2337" w:type="dxa"/>
+          </w:tcPr>
+          <w:p>
+            <w:pPr>
+              <w:spacing w:line="360" w:lineRule="auto"/>
+              <w:jc w:val="center"/>
+              <w:rPr>
+                <w:rFonts w:ascii="Times New Roman" w:hAnsi="Times New Roman" w:cs="Times New Roman"/>
+                <w:sz w:val="24"/>
+                <w:szCs w:val="24"/>
+              </w:rPr>
+            </w:pPr>
+            <w:r>
+              <w:rPr>
+                <w:rFonts w:ascii="Times New Roman" w:hAnsi="Times New Roman" w:cs="Times New Roman"/>
+                <w:sz w:val="24"/>
+                <w:szCs w:val="24"/>
+              </w:rPr>
+              <w:t>VARIABLE</w:t>
+            </w:r>
+          </w:p>
+        </w:tc>
+        <w:tc>
+          <w:tcPr>
+            <w:tcW w:w="2337" w:type="dxa"/>
+          </w:tcPr>
+          <w:p>
+            <w:pPr>
+              <w:spacing w:line="360" w:lineRule="auto"/>
+              <w:jc w:val="center"/>
+              <w:rPr>
+                <w:rFonts w:ascii="Times New Roman" w:hAnsi="Times New Roman" w:cs="Times New Roman"/>
+                <w:sz w:val="24"/>
+                <w:szCs w:val="24"/>
+              </w:rPr>
+            </w:pPr>
+            <w:r>
+              <w:rPr>
+                <w:rFonts w:ascii="Times New Roman" w:hAnsi="Times New Roman" w:cs="Times New Roman"/>
+                <w:sz w:val="24"/>
+                <w:szCs w:val="24"/>
+              </w:rPr>
+              <w:t>CO</w:t>
+            </w:r>
+            <w:r>
+              <w:rPr>
+                <w:rFonts w:ascii="Times New Roman" w:hAnsi="Times New Roman" w:cs="Times New Roman"/>
+                <w:sz w:val="24"/>
+                <w:szCs w:val="24"/>
+              </w:rPr>
+              <w:t>EFFICIENT</w:t>
+            </w:r>
+          </w:p>
+        </w:tc>
+        <w:tc>
+          <w:tcPr>
+            <w:tcW w:w="2338" w:type="dxa"/>
+          </w:tcPr>
+          <w:p>
+            <w:pPr>
+              <w:spacing w:line="360" w:lineRule="auto"/>
+              <w:jc w:val="center"/>
+              <w:rPr>
+                <w:rFonts w:ascii="Times New Roman" w:hAnsi="Times New Roman" w:cs="Times New Roman"/>
+                <w:sz w:val="24"/>
+                <w:szCs w:val="24"/>
+              </w:rPr>
+            </w:pPr>
+            <w:r>
+              <w:rPr>
+                <w:rFonts w:ascii="Times New Roman" w:hAnsi="Times New Roman" w:cs="Times New Roman"/>
+                <w:sz w:val="24"/>
+                <w:szCs w:val="24"/>
+              </w:rPr>
+              <w:t>T-VALUE</w:t>
+            </w:r>
+          </w:p>
+        </w:tc>
+        <w:tc>
+          <w:tcPr>
+            <w:tcW w:w="2338" w:type="dxa"/>
+          </w:tcPr>
+          <w:p>
+            <w:pPr>
+              <w:spacing w:line="360" w:lineRule="auto"/>
+              <w:jc w:val="center"/>
+              <w:rPr>
+                <w:rFonts w:ascii="Times New Roman" w:hAnsi="Times New Roman" w:cs="Times New Roman"/>
+                <w:sz w:val="24"/>
+                <w:szCs w:val="24"/>
+              </w:rPr>
+            </w:pPr>
+            <w:r>
+              <w:rPr>
+                <w:rFonts w:ascii="Times New Roman" w:hAnsi="Times New Roman" w:cs="Times New Roman"/>
+                <w:sz w:val="24"/>
+                <w:szCs w:val="24"/>
+              </w:rPr>
+              <w:t>P-VALUE</w:t>
+            </w:r>
+          </w:p>
+        </w:tc>
+      </w:tr>
+      <w:tr>
+        <w:tc>
+          <w:tcPr>
+            <w:tcW w:w="2337" w:type="dxa"/>
+          </w:tcPr>
+          <w:p>
+            <w:pPr>
+              <w:spacing w:line="360" w:lineRule="auto"/>
+              <w:jc w:val="center"/>
+              <w:rPr>
+                <w:rFonts w:ascii="Times New Roman" w:hAnsi="Times New Roman" w:cs="Times New Roman"/>
+                <w:sz w:val="24"/>
+                <w:szCs w:val="24"/>
+              </w:rPr>
+            </w:pPr>
+            <w:r>
+              <w:rPr>
+                <w:rFonts w:ascii="Times New Roman" w:hAnsi="Times New Roman" w:cs="Times New Roman"/>
+                <w:sz w:val="24"/>
+                <w:szCs w:val="24"/>
+              </w:rPr>
+              <w:t>Intercept</w:t>
+            </w:r>
+          </w:p>
+        </w:tc>
+        <w:tc>
+          <w:tcPr>
+            <w:tcW w:w="2337" w:type="dxa"/>
+          </w:tcPr>
+          <w:p>
+            <w:pPr>
+              <w:spacing w:line="360" w:lineRule="auto"/>
+              <w:jc w:val="center"/>
+              <w:rPr>
+                <w:rFonts w:ascii="Times New Roman" w:hAnsi="Times New Roman" w:cs="Times New Roman"/>
+                <w:sz w:val="24"/>
+                <w:szCs w:val="24"/>
+              </w:rPr>
+            </w:pPr>
+            <w:r>
+              <w:rPr>
+                <w:rFonts w:ascii="Times New Roman" w:hAnsi="Times New Roman" w:cs="Times New Roman"/>
+                <w:sz w:val="24"/>
+                <w:szCs w:val="24"/>
+              </w:rPr>
+              <w:t>0.175</w:t>
+            </w:r>
+          </w:p>
+        </w:tc>
+        <w:tc>
+          <w:tcPr>
+            <w:tcW w:w="2338" w:type="dxa"/>
+          </w:tcPr>
+          <w:p>
+            <w:pPr>
+              <w:spacing w:line="360" w:lineRule="auto"/>
+              <w:jc w:val="center"/>
+              <w:rPr>
+                <w:rFonts w:ascii="Times New Roman" w:hAnsi="Times New Roman" w:cs="Times New Roman"/>
+                <w:sz w:val="24"/>
+                <w:szCs w:val="24"/>
+              </w:rPr>
+            </w:pPr>
+            <w:r>
+              <w:rPr>
+                <w:rFonts w:ascii="Times New Roman" w:hAnsi="Times New Roman" w:cs="Times New Roman"/>
+                <w:sz w:val="24"/>
+                <w:szCs w:val="24"/>
+              </w:rPr>
+              <w:t>5.037</w:t>
+            </w:r>
+          </w:p>
+        </w:tc>
+        <w:tc>
+          <w:tcPr>
+            <w:tcW w:w="2338" w:type="dxa"/>
+          </w:tcPr>
+          <w:p>
+            <w:pPr>
+              <w:spacing w:line="360" w:lineRule="auto"/>
+              <w:jc w:val="center"/>
+              <w:rPr>
+                <w:rFonts w:ascii="Times New Roman" w:hAnsi="Times New Roman" w:cs="Times New Roman"/>
+                <w:sz w:val="24"/>
+                <w:szCs w:val="24"/>
+              </w:rPr>
+            </w:pPr>
+            <w:r>
+              <w:rPr>
+                <w:rFonts w:ascii="Times New Roman" w:hAnsi="Times New Roman" w:cs="Times New Roman"/>
+                <w:sz w:val="24"/>
+                <w:szCs w:val="24"/>
+              </w:rPr>
+              <w:t>7.07e-7</w:t>
+            </w:r>
+          </w:p>
+        </w:tc>
+      </w:tr>
+      <w:tr>
+        <w:tc>
+          <w:tcPr>
+            <w:tcW w:w="2337" w:type="dxa"/>
+          </w:tcPr>
+          <w:p>
+            <w:pPr>
+              <w:spacing w:line="360" w:lineRule="auto"/>
+              <w:jc w:val="center"/>
+              <w:rPr>
+                <w:rFonts w:ascii="Times New Roman" w:hAnsi="Times New Roman" w:cs="Times New Roman"/>
+                <w:sz w:val="24"/>
+                <w:szCs w:val="24"/>
+              </w:rPr>
+            </w:pPr>
+            <w:r>
+              <w:rPr>
+                <w:rFonts w:ascii="Times New Roman" w:hAnsi="Times New Roman" w:cs="Times New Roman"/>
+                <w:sz w:val="24"/>
+                <w:szCs w:val="24"/>
+              </w:rPr>
+              <w:t>Wolf-Introgression</w:t>
+            </w:r>
+          </w:p>
+        </w:tc>
+        <w:tc>
+          <w:tcPr>
+            <w:tcW w:w="2337" w:type="dxa"/>
+          </w:tcPr>
+          <w:p>
+            <w:pPr>
+              <w:spacing w:line="360" w:lineRule="auto"/>
+              <w:jc w:val="center"/>
+              <w:rPr>
+                <w:rFonts w:ascii="Times New Roman" w:hAnsi="Times New Roman" w:cs="Times New Roman"/>
+                <w:sz w:val="24"/>
+                <w:szCs w:val="24"/>
+              </w:rPr>
+            </w:pPr>
+            <w:r>
+              <w:rPr>
+                <w:rFonts w:ascii="Times New Roman" w:hAnsi="Times New Roman" w:cs="Times New Roman"/>
+                <w:sz w:val="24"/>
+                <w:szCs w:val="24"/>
+              </w:rPr>
+              <w:t>0.65</w:t>
+            </w:r>
+          </w:p>
+        </w:tc>
+        <w:tc>
+          <w:tcPr>
+            <w:tcW w:w="2338" w:type="dxa"/>
+          </w:tcPr>
+          <w:p>
+            <w:pPr>
+              <w:spacing w:line="360" w:lineRule="auto"/>
+              <w:jc w:val="center"/>
+              <w:rPr>
+                <w:rFonts w:ascii="Times New Roman" w:hAnsi="Times New Roman" w:cs="Times New Roman"/>
+                <w:sz w:val="24"/>
+                <w:szCs w:val="24"/>
+              </w:rPr>
+            </w:pPr>
+            <w:r>
+              <w:rPr>
+                <w:rFonts w:ascii="Times New Roman" w:hAnsi="Times New Roman" w:cs="Times New Roman"/>
+                <w:sz w:val="24"/>
+                <w:szCs w:val="24"/>
+              </w:rPr>
+              <w:t>9.893</w:t>
+            </w:r>
+          </w:p>
+        </w:tc>
+        <w:tc>
+          <w:tcPr>
+            <w:tcW w:w="2338" w:type="dxa"/>
+          </w:tcPr>
+          <w:p>
+            <w:pPr>
+              <w:spacing w:line="360" w:lineRule="auto"/>
+              <w:jc w:val="center"/>
+              <w:rPr>
+                <w:rFonts w:ascii="Times New Roman" w:hAnsi="Times New Roman" w:cs="Times New Roman"/>
+                <w:sz w:val="24"/>
+                <w:szCs w:val="24"/>
+              </w:rPr>
+            </w:pPr>
+            <w:r>
+              <w:rPr>
+                <w:rFonts w:ascii="Times New Roman" w:hAnsi="Times New Roman" w:cs="Times New Roman"/>
+                <w:sz w:val="24"/>
+                <w:szCs w:val="24"/>
+              </w:rPr>
+              <w:t>2e-16</w:t>
+            </w:r>
+          </w:p>
+        </w:tc>
+      </w:tr>
+      <w:tr>
+        <w:tc>
+          <w:tcPr>
+            <w:tcW w:w="2337" w:type="dxa"/>
+          </w:tcPr>
+          <w:p>
+            <w:pPr>
+              <w:spacing w:line="360" w:lineRule="auto"/>
+              <w:jc w:val="center"/>
+              <w:rPr>
+                <w:rFonts w:ascii="Times New Roman" w:hAnsi="Times New Roman" w:cs="Times New Roman"/>
+                <w:sz w:val="24"/>
+                <w:szCs w:val="24"/>
+              </w:rPr>
+            </w:pPr>
+            <w:bookmarkStart w:id="0" w:name="_GoBack"/>
+            <w:bookmarkEnd w:id="0"/>
+            <w:r>
+              <w:rPr>
+                <w:rFonts w:ascii="Times New Roman" w:hAnsi="Times New Roman" w:cs="Times New Roman"/>
+                <w:sz w:val="24"/>
+                <w:szCs w:val="24"/>
+              </w:rPr>
+              <w:t>Maine</w:t>
+            </w:r>
+          </w:p>
+        </w:tc>
+        <w:tc>
+          <w:tcPr>
+            <w:tcW w:w="2337" w:type="dxa"/>
+          </w:tcPr>
+          <w:p>
+            <w:pPr>
+              <w:spacing w:line="360" w:lineRule="auto"/>
+              <w:jc w:val="center"/>
+              <w:rPr>
+                <w:rFonts w:ascii="Times New Roman" w:hAnsi="Times New Roman" w:cs="Times New Roman"/>
+                <w:sz w:val="24"/>
+                <w:szCs w:val="24"/>
+              </w:rPr>
+            </w:pPr>
+            <w:r>
+              <w:rPr>
+                <w:rFonts w:ascii="Times New Roman" w:hAnsi="Times New Roman" w:cs="Times New Roman"/>
+                <w:sz w:val="24"/>
+                <w:szCs w:val="24"/>
+              </w:rPr>
+              <w:t>-0.008</w:t>
+            </w:r>
+          </w:p>
+        </w:tc>
+        <w:tc>
+          <w:tcPr>
+            <w:tcW w:w="2338" w:type="dxa"/>
+          </w:tcPr>
+          <w:p>
+            <w:pPr>
+              <w:spacing w:line="360" w:lineRule="auto"/>
+              <w:jc w:val="center"/>
+              <w:rPr>
+                <w:rFonts w:ascii="Times New Roman" w:hAnsi="Times New Roman" w:cs="Times New Roman"/>
+                <w:sz w:val="24"/>
+                <w:szCs w:val="24"/>
+              </w:rPr>
+            </w:pPr>
+            <w:r>
+              <w:rPr>
+                <w:rFonts w:ascii="Times New Roman" w:hAnsi="Times New Roman" w:cs="Times New Roman"/>
+                <w:sz w:val="24"/>
+                <w:szCs w:val="24"/>
+              </w:rPr>
+              <w:t>-0.233</w:t>
+            </w:r>
+          </w:p>
+        </w:tc>
+        <w:tc>
+          <w:tcPr>
+            <w:tcW w:w="2338" w:type="dxa"/>
+          </w:tcPr>
+          <w:p>
+            <w:pPr>
+              <w:spacing w:line="360" w:lineRule="auto"/>
+              <w:jc w:val="center"/>
+              <w:rPr>
+                <w:rFonts w:ascii="Times New Roman" w:hAnsi="Times New Roman" w:cs="Times New Roman"/>
+                <w:sz w:val="24"/>
+                <w:szCs w:val="24"/>
+              </w:rPr>
+            </w:pPr>
+            <w:r>
+              <w:rPr>
+                <w:rFonts w:ascii="Times New Roman" w:hAnsi="Times New Roman" w:cs="Times New Roman"/>
+                <w:sz w:val="24"/>
+                <w:szCs w:val="24"/>
+              </w:rPr>
+              <w:t>0.816</w:t>
+            </w:r>
+          </w:p>
+        </w:tc>
+      </w:tr>
+      <w:tr>
+        <w:tc>
+          <w:tcPr>
+            <w:tcW w:w="2337" w:type="dxa"/>
+          </w:tcPr>
+          <w:p>
+            <w:pPr>
+              <w:spacing w:line="360" w:lineRule="auto"/>
+              <w:jc w:val="center"/>
+              <w:rPr>
+                <w:rFonts w:ascii="Times New Roman" w:hAnsi="Times New Roman" w:cs="Times New Roman"/>
+                <w:sz w:val="24"/>
+                <w:szCs w:val="24"/>
+              </w:rPr>
+            </w:pPr>
+            <w:r>
+              <w:rPr>
+                <w:rFonts w:ascii="Times New Roman" w:hAnsi="Times New Roman" w:cs="Times New Roman"/>
+                <w:sz w:val="24"/>
+                <w:szCs w:val="24"/>
+              </w:rPr>
+              <w:t>Massachusetts</w:t>
+            </w:r>
+          </w:p>
+        </w:tc>
+        <w:tc>
+          <w:tcPr>
+            <w:tcW w:w="2337" w:type="dxa"/>
+          </w:tcPr>
+          <w:p>
+            <w:pPr>
+              <w:spacing w:line="360" w:lineRule="auto"/>
+              <w:jc w:val="center"/>
+              <w:rPr>
+                <w:rFonts w:ascii="Times New Roman" w:hAnsi="Times New Roman" w:cs="Times New Roman"/>
+                <w:sz w:val="24"/>
+                <w:szCs w:val="24"/>
+              </w:rPr>
+            </w:pPr>
+            <w:r>
+              <w:rPr>
+                <w:rFonts w:ascii="Times New Roman" w:hAnsi="Times New Roman" w:cs="Times New Roman"/>
+                <w:sz w:val="24"/>
+                <w:szCs w:val="24"/>
+              </w:rPr>
+              <w:t>-0.046</w:t>
+            </w:r>
+          </w:p>
+        </w:tc>
+        <w:tc>
+          <w:tcPr>
+            <w:tcW w:w="2338" w:type="dxa"/>
+          </w:tcPr>
+          <w:p>
+            <w:pPr>
+              <w:spacing w:line="360" w:lineRule="auto"/>
+              <w:jc w:val="center"/>
+              <w:rPr>
+                <w:rFonts w:ascii="Times New Roman" w:hAnsi="Times New Roman" w:cs="Times New Roman"/>
+                <w:sz w:val="24"/>
+                <w:szCs w:val="24"/>
+              </w:rPr>
+            </w:pPr>
+            <w:r>
+              <w:rPr>
+                <w:rFonts w:ascii="Times New Roman" w:hAnsi="Times New Roman" w:cs="Times New Roman"/>
+                <w:sz w:val="24"/>
+                <w:szCs w:val="24"/>
+              </w:rPr>
+              <w:t>-1.129</w:t>
+            </w:r>
+          </w:p>
+        </w:tc>
+        <w:tc>
+          <w:tcPr>
+            <w:tcW w:w="2338" w:type="dxa"/>
+          </w:tcPr>
+          <w:p>
+            <w:pPr>
+              <w:spacing w:line="360" w:lineRule="auto"/>
+              <w:jc w:val="center"/>
+              <w:rPr>
+                <w:rFonts w:ascii="Times New Roman" w:hAnsi="Times New Roman" w:cs="Times New Roman"/>
+                <w:sz w:val="24"/>
+                <w:szCs w:val="24"/>
+              </w:rPr>
+            </w:pPr>
+            <w:r>
+              <w:rPr>
+                <w:rFonts w:ascii="Times New Roman" w:hAnsi="Times New Roman" w:cs="Times New Roman"/>
+                <w:sz w:val="24"/>
+                <w:szCs w:val="24"/>
+              </w:rPr>
+              <w:t>0.260</w:t>
+            </w:r>
+          </w:p>
+        </w:tc>
+      </w:tr>
+      <w:tr>
+        <w:tc>
+          <w:tcPr>
+            <w:tcW w:w="2337" w:type="dxa"/>
+          </w:tcPr>
+          <w:p>
+            <w:pPr>
+              <w:spacing w:line="360" w:lineRule="auto"/>
+              <w:jc w:val="center"/>
+              <w:rPr>
+                <w:rFonts w:ascii="Times New Roman" w:hAnsi="Times New Roman" w:cs="Times New Roman"/>
+                <w:sz w:val="24"/>
+                <w:szCs w:val="24"/>
+              </w:rPr>
+            </w:pPr>
+            <w:r>
+              <w:rPr>
+                <w:rFonts w:ascii="Times New Roman" w:hAnsi="Times New Roman" w:cs="Times New Roman"/>
+                <w:sz w:val="24"/>
+                <w:szCs w:val="24"/>
+              </w:rPr>
+              <w:t>New Hampshire</w:t>
+            </w:r>
+          </w:p>
+        </w:tc>
+        <w:tc>
+          <w:tcPr>
+            <w:tcW w:w="2337" w:type="dxa"/>
+          </w:tcPr>
+          <w:p>
+            <w:pPr>
+              <w:spacing w:line="360" w:lineRule="auto"/>
+              <w:jc w:val="center"/>
+              <w:rPr>
+                <w:rFonts w:ascii="Times New Roman" w:hAnsi="Times New Roman" w:cs="Times New Roman"/>
+                <w:sz w:val="24"/>
+                <w:szCs w:val="24"/>
+              </w:rPr>
+            </w:pPr>
+            <w:r>
+              <w:rPr>
+                <w:rFonts w:ascii="Times New Roman" w:hAnsi="Times New Roman" w:cs="Times New Roman"/>
+                <w:sz w:val="24"/>
+                <w:szCs w:val="24"/>
+              </w:rPr>
+              <w:t>0.018</w:t>
+            </w:r>
+          </w:p>
+        </w:tc>
+        <w:tc>
+          <w:tcPr>
+            <w:tcW w:w="2338" w:type="dxa"/>
+          </w:tcPr>
+          <w:p>
+            <w:pPr>
+              <w:spacing w:line="360" w:lineRule="auto"/>
+              <w:jc w:val="center"/>
+              <w:rPr>
+                <w:rFonts w:ascii="Times New Roman" w:hAnsi="Times New Roman" w:cs="Times New Roman"/>
+                <w:sz w:val="24"/>
+                <w:szCs w:val="24"/>
+              </w:rPr>
+            </w:pPr>
+            <w:r>
+              <w:rPr>
+                <w:rFonts w:ascii="Times New Roman" w:hAnsi="Times New Roman" w:cs="Times New Roman"/>
+                <w:sz w:val="24"/>
+                <w:szCs w:val="24"/>
+              </w:rPr>
+              <w:t>0.404</w:t>
+            </w:r>
+          </w:p>
+        </w:tc>
+        <w:tc>
+          <w:tcPr>
+            <w:tcW w:w="2338" w:type="dxa"/>
+          </w:tcPr>
+          <w:p>
+            <w:pPr>
+              <w:spacing w:line="360" w:lineRule="auto"/>
+              <w:jc w:val="center"/>
+              <w:rPr>
+                <w:rFonts w:ascii="Times New Roman" w:hAnsi="Times New Roman" w:cs="Times New Roman"/>
+                <w:sz w:val="24"/>
+                <w:szCs w:val="24"/>
+              </w:rPr>
+            </w:pPr>
+            <w:r>
+              <w:rPr>
+                <w:rFonts w:ascii="Times New Roman" w:hAnsi="Times New Roman" w:cs="Times New Roman"/>
+                <w:sz w:val="24"/>
+                <w:szCs w:val="24"/>
+              </w:rPr>
+              <w:t>0.686</w:t>
+            </w:r>
+          </w:p>
+        </w:tc>
+      </w:tr>
+      <w:tr>
+        <w:tc>
+          <w:tcPr>
+            <w:tcW w:w="2337" w:type="dxa"/>
+          </w:tcPr>
+          <w:p>
+            <w:pPr>
+              <w:spacing w:line="360" w:lineRule="auto"/>
+              <w:jc w:val="center"/>
+              <w:rPr>
+                <w:rFonts w:ascii="Times New Roman" w:hAnsi="Times New Roman" w:cs="Times New Roman"/>
+                <w:sz w:val="24"/>
+                <w:szCs w:val="24"/>
+              </w:rPr>
+            </w:pPr>
+            <w:r>
+              <w:rPr>
+                <w:rFonts w:ascii="Times New Roman" w:hAnsi="Times New Roman" w:cs="Times New Roman"/>
+                <w:sz w:val="24"/>
+                <w:szCs w:val="24"/>
+              </w:rPr>
+              <w:t>New Jersey</w:t>
+            </w:r>
+          </w:p>
+        </w:tc>
+        <w:tc>
+          <w:tcPr>
+            <w:tcW w:w="2337" w:type="dxa"/>
+          </w:tcPr>
+          <w:p>
+            <w:pPr>
+              <w:spacing w:line="360" w:lineRule="auto"/>
+              <w:jc w:val="center"/>
+              <w:rPr>
+                <w:rFonts w:ascii="Times New Roman" w:hAnsi="Times New Roman" w:cs="Times New Roman"/>
+                <w:sz w:val="24"/>
+                <w:szCs w:val="24"/>
+              </w:rPr>
+            </w:pPr>
+            <w:r>
+              <w:rPr>
+                <w:rFonts w:ascii="Times New Roman" w:hAnsi="Times New Roman" w:cs="Times New Roman"/>
+                <w:sz w:val="24"/>
+                <w:szCs w:val="24"/>
+              </w:rPr>
+              <w:t>0.006</w:t>
+            </w:r>
+          </w:p>
+        </w:tc>
+        <w:tc>
+          <w:tcPr>
+            <w:tcW w:w="2338" w:type="dxa"/>
+          </w:tcPr>
+          <w:p>
+            <w:pPr>
+              <w:spacing w:line="360" w:lineRule="auto"/>
+              <w:jc w:val="center"/>
+              <w:rPr>
+                <w:rFonts w:ascii="Times New Roman" w:hAnsi="Times New Roman" w:cs="Times New Roman"/>
+                <w:sz w:val="24"/>
+                <w:szCs w:val="24"/>
+              </w:rPr>
+            </w:pPr>
+            <w:r>
+              <w:rPr>
+                <w:rFonts w:ascii="Times New Roman" w:hAnsi="Times New Roman" w:cs="Times New Roman"/>
+                <w:sz w:val="24"/>
+                <w:szCs w:val="24"/>
+              </w:rPr>
+              <w:t>0.159</w:t>
+            </w:r>
+          </w:p>
+        </w:tc>
+        <w:tc>
+          <w:tcPr>
+            <w:tcW w:w="2338" w:type="dxa"/>
+          </w:tcPr>
+          <w:p>
+            <w:pPr>
+              <w:spacing w:line="360" w:lineRule="auto"/>
+              <w:jc w:val="center"/>
+              <w:rPr>
+                <w:rFonts w:ascii="Times New Roman" w:hAnsi="Times New Roman" w:cs="Times New Roman"/>
+                <w:sz w:val="24"/>
+                <w:szCs w:val="24"/>
+              </w:rPr>
+            </w:pPr>
+            <w:r>
+              <w:rPr>
+                <w:rFonts w:ascii="Times New Roman" w:hAnsi="Times New Roman" w:cs="Times New Roman"/>
+                <w:sz w:val="24"/>
+                <w:szCs w:val="24"/>
+              </w:rPr>
+              <w:t>0.874</w:t>
+            </w:r>
+          </w:p>
+        </w:tc>
+      </w:tr>
+      <w:tr>
+        <w:tc>
+          <w:tcPr>
+            <w:tcW w:w="2337" w:type="dxa"/>
+          </w:tcPr>
+          <w:p>
+            <w:pPr>
+              <w:spacing w:line="360" w:lineRule="auto"/>
+              <w:jc w:val="center"/>
+              <w:rPr>
+                <w:rFonts w:ascii="Times New Roman" w:hAnsi="Times New Roman" w:cs="Times New Roman"/>
+                <w:sz w:val="24"/>
+                <w:szCs w:val="24"/>
+              </w:rPr>
+            </w:pPr>
+            <w:r>
+              <w:rPr>
+                <w:rFonts w:ascii="Times New Roman" w:hAnsi="Times New Roman" w:cs="Times New Roman"/>
+                <w:sz w:val="24"/>
+                <w:szCs w:val="24"/>
+              </w:rPr>
+              <w:t>New York</w:t>
+            </w:r>
+          </w:p>
+        </w:tc>
+        <w:tc>
+          <w:tcPr>
+            <w:tcW w:w="2337" w:type="dxa"/>
+          </w:tcPr>
+          <w:p>
+            <w:pPr>
+              <w:spacing w:line="360" w:lineRule="auto"/>
+              <w:jc w:val="center"/>
+              <w:rPr>
+                <w:rFonts w:ascii="Times New Roman" w:hAnsi="Times New Roman" w:cs="Times New Roman"/>
+                <w:sz w:val="24"/>
+                <w:szCs w:val="24"/>
+              </w:rPr>
+            </w:pPr>
+            <w:r>
+              <w:rPr>
+                <w:rFonts w:ascii="Times New Roman" w:hAnsi="Times New Roman" w:cs="Times New Roman"/>
+                <w:sz w:val="24"/>
+                <w:szCs w:val="24"/>
+              </w:rPr>
+              <w:t>0.007</w:t>
+            </w:r>
+          </w:p>
+        </w:tc>
+        <w:tc>
+          <w:tcPr>
+            <w:tcW w:w="2338" w:type="dxa"/>
+          </w:tcPr>
+          <w:p>
+            <w:pPr>
+              <w:spacing w:line="360" w:lineRule="auto"/>
+              <w:jc w:val="center"/>
+              <w:rPr>
+                <w:rFonts w:ascii="Times New Roman" w:hAnsi="Times New Roman" w:cs="Times New Roman"/>
+                <w:sz w:val="24"/>
+                <w:szCs w:val="24"/>
+              </w:rPr>
+            </w:pPr>
+            <w:r>
+              <w:rPr>
+                <w:rFonts w:ascii="Times New Roman" w:hAnsi="Times New Roman" w:cs="Times New Roman"/>
+                <w:sz w:val="24"/>
+                <w:szCs w:val="24"/>
+              </w:rPr>
+              <w:t>0.219</w:t>
+            </w:r>
+          </w:p>
+        </w:tc>
+        <w:tc>
+          <w:tcPr>
+            <w:tcW w:w="2338" w:type="dxa"/>
+          </w:tcPr>
+          <w:p>
+            <w:pPr>
+              <w:spacing w:line="360" w:lineRule="auto"/>
+              <w:jc w:val="center"/>
+              <w:rPr>
+                <w:rFonts w:ascii="Times New Roman" w:hAnsi="Times New Roman" w:cs="Times New Roman"/>
+                <w:sz w:val="24"/>
+                <w:szCs w:val="24"/>
+              </w:rPr>
+            </w:pPr>
+            <w:r>
+              <w:rPr>
+                <w:rFonts w:ascii="Times New Roman" w:hAnsi="Times New Roman" w:cs="Times New Roman"/>
+                <w:sz w:val="24"/>
+                <w:szCs w:val="24"/>
+              </w:rPr>
+              <w:t>0.827</w:t>
+            </w:r>
+          </w:p>
+        </w:tc>
+      </w:tr>
+      <w:tr>
+        <w:tc>
+          <w:tcPr>
+            <w:tcW w:w="2337" w:type="dxa"/>
+          </w:tcPr>
+          <w:p>
+            <w:pPr>
+              <w:spacing w:line="360" w:lineRule="auto"/>
+              <w:jc w:val="center"/>
+              <w:rPr>
+                <w:rFonts w:ascii="Times New Roman" w:hAnsi="Times New Roman" w:cs="Times New Roman"/>
+                <w:sz w:val="24"/>
+                <w:szCs w:val="24"/>
+              </w:rPr>
+            </w:pPr>
+            <w:r>
+              <w:rPr>
+                <w:rFonts w:ascii="Times New Roman" w:hAnsi="Times New Roman" w:cs="Times New Roman"/>
+                <w:sz w:val="24"/>
+                <w:szCs w:val="24"/>
+              </w:rPr>
+              <w:t>Ohio</w:t>
+            </w:r>
+          </w:p>
+        </w:tc>
+        <w:tc>
+          <w:tcPr>
+            <w:tcW w:w="2337" w:type="dxa"/>
+          </w:tcPr>
+          <w:p>
+            <w:pPr>
+              <w:spacing w:line="360" w:lineRule="auto"/>
+              <w:jc w:val="center"/>
+              <w:rPr>
+                <w:rFonts w:ascii="Times New Roman" w:hAnsi="Times New Roman" w:cs="Times New Roman"/>
+                <w:sz w:val="24"/>
+                <w:szCs w:val="24"/>
+              </w:rPr>
+            </w:pPr>
+            <w:r>
+              <w:rPr>
+                <w:rFonts w:ascii="Times New Roman" w:hAnsi="Times New Roman" w:cs="Times New Roman"/>
+                <w:sz w:val="24"/>
+                <w:szCs w:val="24"/>
+              </w:rPr>
+              <w:t>0.015</w:t>
+            </w:r>
+          </w:p>
+        </w:tc>
+        <w:tc>
+          <w:tcPr>
+            <w:tcW w:w="2338" w:type="dxa"/>
+          </w:tcPr>
+          <w:p>
+            <w:pPr>
+              <w:spacing w:line="360" w:lineRule="auto"/>
+              <w:jc w:val="center"/>
+              <w:rPr>
+                <w:rFonts w:ascii="Times New Roman" w:hAnsi="Times New Roman" w:cs="Times New Roman"/>
+                <w:sz w:val="24"/>
+                <w:szCs w:val="24"/>
+              </w:rPr>
+            </w:pPr>
+            <w:r>
+              <w:rPr>
+                <w:rFonts w:ascii="Times New Roman" w:hAnsi="Times New Roman" w:cs="Times New Roman"/>
+                <w:sz w:val="24"/>
+                <w:szCs w:val="24"/>
+              </w:rPr>
+              <w:t>0.454</w:t>
+            </w:r>
+          </w:p>
+        </w:tc>
+        <w:tc>
+          <w:tcPr>
+            <w:tcW w:w="2338" w:type="dxa"/>
+          </w:tcPr>
+          <w:p>
+            <w:pPr>
+              <w:spacing w:line="360" w:lineRule="auto"/>
+              <w:jc w:val="center"/>
+              <w:rPr>
+                <w:rFonts w:ascii="Times New Roman" w:hAnsi="Times New Roman" w:cs="Times New Roman"/>
+                <w:sz w:val="24"/>
+                <w:szCs w:val="24"/>
+              </w:rPr>
+            </w:pPr>
+            <w:r>
+              <w:rPr>
+                <w:rFonts w:ascii="Times New Roman" w:hAnsi="Times New Roman" w:cs="Times New Roman"/>
+                <w:sz w:val="24"/>
+                <w:szCs w:val="24"/>
+              </w:rPr>
+              <w:t>0.650</w:t>
+            </w:r>
+          </w:p>
+        </w:tc>
+      </w:tr>
+      <w:tr>
+        <w:tc>
+          <w:tcPr>
+            <w:tcW w:w="2337" w:type="dxa"/>
+          </w:tcPr>
+          <w:p>
+            <w:pPr>
+              <w:spacing w:line="360" w:lineRule="auto"/>
+              <w:jc w:val="center"/>
+              <w:rPr>
+                <w:rFonts w:ascii="Times New Roman" w:hAnsi="Times New Roman" w:cs="Times New Roman"/>
+                <w:sz w:val="24"/>
+                <w:szCs w:val="24"/>
+              </w:rPr>
+            </w:pPr>
+            <w:r>
+              <w:rPr>
+                <w:rFonts w:ascii="Times New Roman" w:hAnsi="Times New Roman" w:cs="Times New Roman"/>
+                <w:sz w:val="24"/>
+                <w:szCs w:val="24"/>
+              </w:rPr>
+              <w:t>Pennsylvania</w:t>
+            </w:r>
+          </w:p>
+        </w:tc>
+        <w:tc>
+          <w:tcPr>
+            <w:tcW w:w="2337" w:type="dxa"/>
+          </w:tcPr>
+          <w:p>
+            <w:pPr>
+              <w:spacing w:line="360" w:lineRule="auto"/>
+              <w:jc w:val="center"/>
+              <w:rPr>
+                <w:rFonts w:ascii="Times New Roman" w:hAnsi="Times New Roman" w:cs="Times New Roman"/>
+                <w:sz w:val="24"/>
+                <w:szCs w:val="24"/>
+              </w:rPr>
+            </w:pPr>
+            <w:r>
+              <w:rPr>
+                <w:rFonts w:ascii="Times New Roman" w:hAnsi="Times New Roman" w:cs="Times New Roman"/>
+                <w:sz w:val="24"/>
+                <w:szCs w:val="24"/>
+              </w:rPr>
+              <w:t>0.007</w:t>
+            </w:r>
+          </w:p>
+        </w:tc>
+        <w:tc>
+          <w:tcPr>
+            <w:tcW w:w="2338" w:type="dxa"/>
+          </w:tcPr>
+          <w:p>
+            <w:pPr>
+              <w:spacing w:line="360" w:lineRule="auto"/>
+              <w:jc w:val="center"/>
+              <w:rPr>
+                <w:rFonts w:ascii="Times New Roman" w:hAnsi="Times New Roman" w:cs="Times New Roman"/>
+                <w:sz w:val="24"/>
+                <w:szCs w:val="24"/>
+              </w:rPr>
+            </w:pPr>
+            <w:r>
+              <w:rPr>
+                <w:rFonts w:ascii="Times New Roman" w:hAnsi="Times New Roman" w:cs="Times New Roman"/>
+                <w:sz w:val="24"/>
+                <w:szCs w:val="24"/>
+              </w:rPr>
+              <w:t>0.219</w:t>
+            </w:r>
+          </w:p>
+        </w:tc>
+        <w:tc>
+          <w:tcPr>
+            <w:tcW w:w="2338" w:type="dxa"/>
+          </w:tcPr>
+          <w:p>
+            <w:pPr>
+              <w:spacing w:line="360" w:lineRule="auto"/>
+              <w:jc w:val="center"/>
+              <w:rPr>
+                <w:rFonts w:ascii="Times New Roman" w:hAnsi="Times New Roman" w:cs="Times New Roman"/>
+                <w:sz w:val="24"/>
+                <w:szCs w:val="24"/>
+              </w:rPr>
+            </w:pPr>
+            <w:r>
+              <w:rPr>
+                <w:rFonts w:ascii="Times New Roman" w:hAnsi="Times New Roman" w:cs="Times New Roman"/>
+                <w:sz w:val="24"/>
+                <w:szCs w:val="24"/>
+              </w:rPr>
+              <w:t>0.827</w:t>
+            </w:r>
+          </w:p>
+        </w:tc>
+      </w:tr>
+      <w:tr>
+        <w:tc>
+          <w:tcPr>
+            <w:tcW w:w="2337" w:type="dxa"/>
+          </w:tcPr>
+          <w:p>
+            <w:pPr>
+              <w:spacing w:line="360" w:lineRule="auto"/>
+              <w:jc w:val="center"/>
+              <w:rPr>
+                <w:rFonts w:ascii="Times New Roman" w:hAnsi="Times New Roman" w:cs="Times New Roman"/>
+                <w:sz w:val="24"/>
+                <w:szCs w:val="24"/>
+              </w:rPr>
+            </w:pPr>
+            <w:r>
+              <w:rPr>
+                <w:rFonts w:ascii="Times New Roman" w:hAnsi="Times New Roman" w:cs="Times New Roman"/>
+                <w:sz w:val="24"/>
+                <w:szCs w:val="24"/>
+              </w:rPr>
+              <w:t>Quebec</w:t>
+            </w:r>
+          </w:p>
+        </w:tc>
+        <w:tc>
+          <w:tcPr>
+            <w:tcW w:w="2337" w:type="dxa"/>
+          </w:tcPr>
+          <w:p>
+            <w:pPr>
+              <w:spacing w:line="360" w:lineRule="auto"/>
+              <w:jc w:val="center"/>
+              <w:rPr>
+                <w:rFonts w:ascii="Times New Roman" w:hAnsi="Times New Roman" w:cs="Times New Roman"/>
+                <w:sz w:val="24"/>
+                <w:szCs w:val="24"/>
+              </w:rPr>
+            </w:pPr>
+            <w:r>
+              <w:rPr>
+                <w:rFonts w:ascii="Times New Roman" w:hAnsi="Times New Roman" w:cs="Times New Roman"/>
+                <w:sz w:val="24"/>
+                <w:szCs w:val="24"/>
+              </w:rPr>
+              <w:t>0.020</w:t>
+            </w:r>
+          </w:p>
+        </w:tc>
+        <w:tc>
+          <w:tcPr>
+            <w:tcW w:w="2338" w:type="dxa"/>
+          </w:tcPr>
+          <w:p>
+            <w:pPr>
+              <w:spacing w:line="360" w:lineRule="auto"/>
+              <w:jc w:val="center"/>
+              <w:rPr>
+                <w:rFonts w:ascii="Times New Roman" w:hAnsi="Times New Roman" w:cs="Times New Roman"/>
+                <w:sz w:val="24"/>
+                <w:szCs w:val="24"/>
+              </w:rPr>
+            </w:pPr>
+            <w:r>
+              <w:rPr>
+                <w:rFonts w:ascii="Times New Roman" w:hAnsi="Times New Roman" w:cs="Times New Roman"/>
+                <w:sz w:val="24"/>
+                <w:szCs w:val="24"/>
+              </w:rPr>
+              <w:t>0.598</w:t>
+            </w:r>
+          </w:p>
+        </w:tc>
+        <w:tc>
+          <w:tcPr>
+            <w:tcW w:w="2338" w:type="dxa"/>
+          </w:tcPr>
+          <w:p>
+            <w:pPr>
+              <w:spacing w:line="360" w:lineRule="auto"/>
+              <w:jc w:val="center"/>
+              <w:rPr>
+                <w:rFonts w:ascii="Times New Roman" w:hAnsi="Times New Roman" w:cs="Times New Roman"/>
+                <w:sz w:val="24"/>
+                <w:szCs w:val="24"/>
+              </w:rPr>
+            </w:pPr>
+            <w:r>
+              <w:rPr>
+                <w:rFonts w:ascii="Times New Roman" w:hAnsi="Times New Roman" w:cs="Times New Roman"/>
+                <w:sz w:val="24"/>
+                <w:szCs w:val="24"/>
+              </w:rPr>
+              <w:t>0.550</w:t>
+            </w:r>
+          </w:p>
+        </w:tc>
+      </w:tr>
+      <w:tr>
+        <w:tc>
+          <w:tcPr>
+            <w:tcW w:w="2337" w:type="dxa"/>
+          </w:tcPr>
+          <w:p>
+            <w:pPr>
+              <w:spacing w:line="360" w:lineRule="auto"/>
+              <w:jc w:val="center"/>
+              <w:rPr>
+                <w:rFonts w:ascii="Times New Roman" w:hAnsi="Times New Roman" w:cs="Times New Roman"/>
+                <w:sz w:val="24"/>
+                <w:szCs w:val="24"/>
+              </w:rPr>
+            </w:pPr>
+            <w:r>
+              <w:rPr>
+                <w:rFonts w:ascii="Times New Roman" w:hAnsi="Times New Roman" w:cs="Times New Roman"/>
+                <w:sz w:val="24"/>
+                <w:szCs w:val="24"/>
+              </w:rPr>
+              <w:t>Rhode Island</w:t>
+            </w:r>
+          </w:p>
+        </w:tc>
+        <w:tc>
+          <w:tcPr>
+            <w:tcW w:w="2337" w:type="dxa"/>
+          </w:tcPr>
+          <w:p>
+            <w:pPr>
+              <w:spacing w:line="360" w:lineRule="auto"/>
+              <w:jc w:val="center"/>
+              <w:rPr>
+                <w:rFonts w:ascii="Times New Roman" w:hAnsi="Times New Roman" w:cs="Times New Roman"/>
+                <w:sz w:val="24"/>
+                <w:szCs w:val="24"/>
+              </w:rPr>
+            </w:pPr>
+            <w:r>
+              <w:rPr>
+                <w:rFonts w:ascii="Times New Roman" w:hAnsi="Times New Roman" w:cs="Times New Roman"/>
+                <w:sz w:val="24"/>
+                <w:szCs w:val="24"/>
+              </w:rPr>
+              <w:t>-0.052</w:t>
+            </w:r>
+          </w:p>
+        </w:tc>
+        <w:tc>
+          <w:tcPr>
+            <w:tcW w:w="2338" w:type="dxa"/>
+          </w:tcPr>
+          <w:p>
+            <w:pPr>
+              <w:spacing w:line="360" w:lineRule="auto"/>
+              <w:jc w:val="center"/>
+              <w:rPr>
+                <w:rFonts w:ascii="Times New Roman" w:hAnsi="Times New Roman" w:cs="Times New Roman"/>
+                <w:sz w:val="24"/>
+                <w:szCs w:val="24"/>
+              </w:rPr>
+            </w:pPr>
+            <w:r>
+              <w:rPr>
+                <w:rFonts w:ascii="Times New Roman" w:hAnsi="Times New Roman" w:cs="Times New Roman"/>
+                <w:sz w:val="24"/>
+                <w:szCs w:val="24"/>
+              </w:rPr>
+              <w:t>-1.065</w:t>
+            </w:r>
+          </w:p>
+        </w:tc>
+        <w:tc>
+          <w:tcPr>
+            <w:tcW w:w="2338" w:type="dxa"/>
+          </w:tcPr>
+          <w:p>
+            <w:pPr>
+              <w:spacing w:line="360" w:lineRule="auto"/>
+              <w:jc w:val="center"/>
+              <w:rPr>
+                <w:rFonts w:ascii="Times New Roman" w:hAnsi="Times New Roman" w:cs="Times New Roman"/>
+                <w:sz w:val="24"/>
+                <w:szCs w:val="24"/>
+              </w:rPr>
+            </w:pPr>
+            <w:r>
+              <w:rPr>
+                <w:rFonts w:ascii="Times New Roman" w:hAnsi="Times New Roman" w:cs="Times New Roman"/>
+                <w:sz w:val="24"/>
+                <w:szCs w:val="24"/>
+              </w:rPr>
+              <w:t>0.287</w:t>
+            </w:r>
+          </w:p>
+        </w:tc>
+      </w:tr>
+      <w:tr>
+        <w:tc>
+          <w:tcPr>
+            <w:tcW w:w="2337" w:type="dxa"/>
+          </w:tcPr>
+          <w:p>
+            <w:pPr>
+              <w:spacing w:line="360" w:lineRule="auto"/>
+              <w:jc w:val="center"/>
+              <w:rPr>
+                <w:rFonts w:ascii="Times New Roman" w:hAnsi="Times New Roman" w:cs="Times New Roman"/>
+                <w:sz w:val="24"/>
+                <w:szCs w:val="24"/>
+              </w:rPr>
+            </w:pPr>
+            <w:r>
+              <w:rPr>
+                <w:rFonts w:ascii="Times New Roman" w:hAnsi="Times New Roman" w:cs="Times New Roman"/>
+                <w:sz w:val="24"/>
+                <w:szCs w:val="24"/>
+              </w:rPr>
+              <w:t>Vermont</w:t>
+            </w:r>
+          </w:p>
+        </w:tc>
+        <w:tc>
+          <w:tcPr>
+            <w:tcW w:w="2337" w:type="dxa"/>
+          </w:tcPr>
+          <w:p>
+            <w:pPr>
+              <w:spacing w:line="360" w:lineRule="auto"/>
+              <w:jc w:val="center"/>
+              <w:rPr>
+                <w:rFonts w:ascii="Times New Roman" w:hAnsi="Times New Roman" w:cs="Times New Roman"/>
+                <w:sz w:val="24"/>
+                <w:szCs w:val="24"/>
+              </w:rPr>
+            </w:pPr>
+            <w:r>
+              <w:rPr>
+                <w:rFonts w:ascii="Times New Roman" w:hAnsi="Times New Roman" w:cs="Times New Roman"/>
+                <w:sz w:val="24"/>
+                <w:szCs w:val="24"/>
+              </w:rPr>
+              <w:t>0.0052</w:t>
+            </w:r>
+          </w:p>
+        </w:tc>
+        <w:tc>
+          <w:tcPr>
+            <w:tcW w:w="2338" w:type="dxa"/>
+          </w:tcPr>
+          <w:p>
+            <w:pPr>
+              <w:spacing w:line="360" w:lineRule="auto"/>
+              <w:jc w:val="center"/>
+              <w:rPr>
+                <w:rFonts w:ascii="Times New Roman" w:hAnsi="Times New Roman" w:cs="Times New Roman"/>
+                <w:sz w:val="24"/>
+                <w:szCs w:val="24"/>
+              </w:rPr>
+            </w:pPr>
+            <w:r>
+              <w:rPr>
+                <w:rFonts w:ascii="Times New Roman" w:hAnsi="Times New Roman" w:cs="Times New Roman"/>
+                <w:sz w:val="24"/>
+                <w:szCs w:val="24"/>
+              </w:rPr>
+              <w:t>0.157</w:t>
+            </w:r>
+          </w:p>
+        </w:tc>
+        <w:tc>
+          <w:tcPr>
+            <w:tcW w:w="2338" w:type="dxa"/>
+          </w:tcPr>
+          <w:p>
+            <w:pPr>
+              <w:spacing w:line="360" w:lineRule="auto"/>
+              <w:jc w:val="center"/>
+              <w:rPr>
+                <w:rFonts w:ascii="Times New Roman" w:hAnsi="Times New Roman" w:cs="Times New Roman"/>
+                <w:sz w:val="24"/>
+                <w:szCs w:val="24"/>
+              </w:rPr>
+            </w:pPr>
+            <w:r>
+              <w:rPr>
+                <w:rFonts w:ascii="Times New Roman" w:hAnsi="Times New Roman" w:cs="Times New Roman"/>
+                <w:sz w:val="24"/>
+                <w:szCs w:val="24"/>
+              </w:rPr>
+              <w:t>0.876</w:t>
+            </w:r>
+          </w:p>
+        </w:tc>
+      </w:tr>
+    </w:tbl>
+    <w:p>
+      <w:pPr>
+        <w:spacing w:line="360" w:lineRule="auto"/>
+        <w:jc w:val="center"/>
+        <w:rPr>
+          <w:rFonts w:ascii="Times New Roman" w:hAnsi="Times New Roman" w:cs="Times New Roman"/>
+          <w:sz w:val="24"/>
+          <w:szCs w:val="24"/>
+        </w:rPr>
+      </w:pPr>
+    </w:p>
+    <w:p>
+      <w:pPr>
+        <w:spacing w:line="360" w:lineRule="auto"/>
+        <w:jc w:val="center"/>
+        <w:rPr>
+          <w:rFonts w:ascii="Times New Roman" w:hAnsi="Times New Roman" w:cs="Times New Roman"/>
+          <w:sz w:val="24"/>
+          <w:szCs w:val="24"/>
+        </w:rPr>
+      </w:pPr>
+    </w:p>
+    <w:p>
+      <w:pPr>
+        <w:spacing w:line="360" w:lineRule="auto"/>
+        <w:jc w:val="center"/>
+        <w:rPr>
+          <w:rFonts w:ascii="Times New Roman" w:hAnsi="Times New Roman" w:cs="Times New Roman"/>
+          <w:sz w:val="24"/>
+          <w:szCs w:val="24"/>
+        </w:rPr>
+      </w:pPr>
+    </w:p>
+    <w:p>
+      <w:pPr>
+        <w:spacing w:line="360" w:lineRule="auto"/>
+        <w:jc w:val="center"/>
+        <w:rPr>
+          <w:rFonts w:ascii="Times New Roman" w:hAnsi="Times New Roman" w:cs="Times New Roman"/>
+          <w:sz w:val="24"/>
+          <w:szCs w:val="24"/>
+        </w:rPr>
+      </w:pPr>
+      <w:r>
+        <w:rPr>
+          <w:rFonts w:ascii="Times New Roman" w:hAnsi="Times New Roman" w:cs="Times New Roman"/>
+          <w:noProof/>
+          <w:sz w:val="24"/>
+          <w:szCs w:val="24"/>
+        </w:rPr>
+        <w:lastRenderedPageBreak/>
+        <w:drawing>
+          <wp:anchor distT="0" distB="0" distL="114300" distR="114300" simplePos="0" relativeHeight="251660288" behindDoc="1" locked="0" layoutInCell="1" allowOverlap="1" wp14:anchorId="32D14E84" wp14:editId="482DFAD5">
+            <wp:simplePos x="0" y="0"/>
+            <wp:positionH relativeFrom="margin">
+              <wp:align>center</wp:align>
+            </wp:positionH>
+            <wp:positionV relativeFrom="paragraph">
+              <wp:posOffset>198120</wp:posOffset>
+            </wp:positionV>
+            <wp:extent cx="6342291" cy="4564326"/>
+            <wp:effectExtent l="0" t="0" r="1905" b="8255"/>
+            <wp:wrapNone/>
+            <wp:docPr id="5" name="Picture 5" descr="A map of a computer&#10;&#10;Description automatically generated"/>
+            <wp:cNvGraphicFramePr>
+              <a:graphicFrameLocks xmlns:a="http://schemas.openxmlformats.org/drawingml/2006/main" noChangeAspect="1"/>
+            </wp:cNvGraphicFramePr>
+            <a:graphic xmlns:a="http://schemas.openxmlformats.org/drawingml/2006/main">
+              <a:graphicData uri="http://schemas.openxmlformats.org/drawingml/2006/picture">
+                <pic:pic xmlns:pic="http://schemas.openxmlformats.org/drawingml/2006/picture">
+                  <pic:nvPicPr>
+                    <pic:cNvPr id="5" name="Screenshot (13).png"/>
+                    <pic:cNvPicPr/>
+                  </pic:nvPicPr>
+                  <pic:blipFill rotWithShape="1">
+                    <a:blip r:embed="rId6" cstate="print">
+                      <a:extLst>
+                        <a:ext uri="{28A0092B-C50C-407E-A947-70E740481C1C}">
+                          <a14:useLocalDpi xmlns:a14="http://schemas.microsoft.com/office/drawing/2010/main" val="0"/>
+                        </a:ext>
+                      </a:extLst>
+                    </a:blip>
+                    <a:srcRect l="18077" t="15271" r="20641" b="6325"/>
+                    <a:stretch/>
+                  </pic:blipFill>
+                  <pic:spPr bwMode="auto">
+                    <a:xfrm>
+                      <a:off x="0" y="0"/>
+                      <a:ext cx="6342291" cy="4564326"/>
+                    </a:xfrm>
+                    <a:prstGeom prst="rect">
+                      <a:avLst/>
+                    </a:prstGeom>
+                    <a:ln>
+                      <a:noFill/>
+                    </a:ln>
+                    <a:extLst>
+                      <a:ext uri="{53640926-AAD7-44D8-BBD7-CCE9431645EC}">
+                        <a14:shadowObscured xmlns:a14="http://schemas.microsoft.com/office/drawing/2010/main"/>
+                      </a:ext>
+                    </a:extLst>
+                  </pic:spPr>
+                </pic:pic>
+              </a:graphicData>
+            </a:graphic>
+            <wp14:sizeRelH relativeFrom="page">
+              <wp14:pctWidth>0</wp14:pctWidth>
+            </wp14:sizeRelH>
+            <wp14:sizeRelV relativeFrom="page">
+              <wp14:pctHeight>0</wp14:pctHeight>
+            </wp14:sizeRelV>
+          </wp:anchor>
+        </w:drawing>
+      </w:r>
+    </w:p>
+    <w:p>
+      <w:pPr>
+        <w:spacing w:line="360" w:lineRule="auto"/>
+        <w:jc w:val="center"/>
+        <w:rPr>
+          <w:rFonts w:ascii="Times New Roman" w:hAnsi="Times New Roman" w:cs="Times New Roman"/>
+          <w:sz w:val="24"/>
+          <w:szCs w:val="24"/>
+        </w:rPr>
+      </w:pPr>
+    </w:p>
+    <w:p>
+      <w:pPr>
+        <w:spacing w:line="360" w:lineRule="auto"/>
+        <w:jc w:val="center"/>
+        <w:rPr>
+          <w:rFonts w:ascii="Times New Roman" w:hAnsi="Times New Roman" w:cs="Times New Roman"/>
+          <w:sz w:val="24"/>
+          <w:szCs w:val="24"/>
+        </w:rPr>
+      </w:pPr>
+    </w:p>
+    <w:p>
+      <w:pPr>
+        <w:spacing w:line="360" w:lineRule="auto"/>
+        <w:jc w:val="center"/>
+        <w:rPr>
+          <w:rFonts w:ascii="Times New Roman" w:hAnsi="Times New Roman" w:cs="Times New Roman"/>
+          <w:sz w:val="24"/>
+          <w:szCs w:val="24"/>
+        </w:rPr>
+      </w:pPr>
+    </w:p>
+    <w:p>
+      <w:pPr>
+        <w:spacing w:line="360" w:lineRule="auto"/>
+        <w:jc w:val="center"/>
+        <w:rPr>
+          <w:rFonts w:ascii="Times New Roman" w:hAnsi="Times New Roman" w:cs="Times New Roman"/>
+          <w:sz w:val="24"/>
+          <w:szCs w:val="24"/>
+        </w:rPr>
+      </w:pPr>
+    </w:p>
+    <w:p>
+      <w:pPr>
+        <w:spacing w:line="360" w:lineRule="auto"/>
+        <w:jc w:val="center"/>
+        <w:rPr>
+          <w:rFonts w:ascii="Times New Roman" w:hAnsi="Times New Roman" w:cs="Times New Roman"/>
+          <w:sz w:val="24"/>
+          <w:szCs w:val="24"/>
+        </w:rPr>
+      </w:pPr>
+    </w:p>
+    <w:p>
+      <w:pPr>
+        <w:spacing w:line="360" w:lineRule="auto"/>
+        <w:jc w:val="center"/>
+        <w:rPr>
+          <w:rFonts w:ascii="Times New Roman" w:hAnsi="Times New Roman" w:cs="Times New Roman"/>
+          <w:sz w:val="24"/>
+          <w:szCs w:val="24"/>
+        </w:rPr>
+      </w:pPr>
+    </w:p>
+    <w:p>
+      <w:pPr>
+        <w:spacing w:line="360" w:lineRule="auto"/>
+        <w:jc w:val="center"/>
+        <w:rPr>
+          <w:rFonts w:ascii="Times New Roman" w:hAnsi="Times New Roman" w:cs="Times New Roman"/>
+          <w:sz w:val="24"/>
+          <w:szCs w:val="24"/>
+        </w:rPr>
+      </w:pPr>
+    </w:p>
+    <w:p>
+      <w:pPr>
+        <w:spacing w:line="360" w:lineRule="auto"/>
+        <w:jc w:val="center"/>
+        <w:rPr>
+          <w:rFonts w:ascii="Times New Roman" w:hAnsi="Times New Roman" w:cs="Times New Roman"/>
+          <w:sz w:val="24"/>
+          <w:szCs w:val="24"/>
+        </w:rPr>
+      </w:pPr>
+    </w:p>
+    <w:p>
+      <w:pPr>
+        <w:spacing w:line="360" w:lineRule="auto"/>
+        <w:jc w:val="center"/>
+        <w:rPr>
+          <w:rFonts w:ascii="Times New Roman" w:hAnsi="Times New Roman" w:cs="Times New Roman"/>
+          <w:sz w:val="24"/>
+          <w:szCs w:val="24"/>
+        </w:rPr>
+      </w:pPr>
+    </w:p>
+    <w:p>
+      <w:pPr>
+        <w:spacing w:line="360" w:lineRule="auto"/>
+        <w:jc w:val="center"/>
+        <w:rPr>
+          <w:rFonts w:ascii="Times New Roman" w:hAnsi="Times New Roman" w:cs="Times New Roman"/>
+          <w:sz w:val="24"/>
+          <w:szCs w:val="24"/>
+        </w:rPr>
+      </w:pPr>
+    </w:p>
+    <w:p>
+      <w:pPr>
+        <w:spacing w:line="360" w:lineRule="auto"/>
+        <w:jc w:val="center"/>
+        <w:rPr>
+          <w:rFonts w:ascii="Times New Roman" w:hAnsi="Times New Roman" w:cs="Times New Roman"/>
+          <w:sz w:val="24"/>
+          <w:szCs w:val="24"/>
+        </w:rPr>
+      </w:pPr>
+    </w:p>
+    <w:p>
+      <w:pPr>
+        <w:spacing w:line="360" w:lineRule="auto"/>
+        <w:rPr>
+          <w:rFonts w:ascii="Times New Roman" w:hAnsi="Times New Roman" w:cs="Times New Roman"/>
+          <w:sz w:val="24"/>
+          <w:szCs w:val="24"/>
+        </w:rPr>
+      </w:pPr>
+    </w:p>
+    <w:p>
+      <w:pPr>
+        <w:spacing w:line="276" w:lineRule="auto"/>
+        <w:ind w:left="720"/>
         <w:rPr>
           <w:rFonts w:ascii="Times New Roman" w:hAnsi="Times New Roman" w:cs="Times New Roman"/>
           <w:i/>
@@ -2203,8 +4033,7 @@
           <w:sz w:val="24"/>
           <w:szCs w:val="24"/>
         </w:rPr>
-        <w:t>.  Each dot represents a separate individual.</w:t>
-      </w:r>
+      </w:pPr>
       <w:r>
         <w:rPr>
           <w:rFonts w:ascii="Times New Roman" w:hAnsi="Times New Roman" w:cs="Times New Roman"/>
@@ -2213,76 +4042,101 @@
           <w:sz w:val="24"/>
           <w:szCs w:val="24"/>
         </w:rPr>
-        <w:t xml:space="preserve">  Calculated correlation value of 0.44 with a p-value of &lt;2.2e-16.</w:t>
-      </w:r>
-    </w:p>
-    <w:p>
-      <w:pPr>
-        <w:spacing w:line="360" w:lineRule="auto"/>
-        <w:rPr>
-          <w:rFonts w:ascii="Times New Roman" w:hAnsi="Times New Roman" w:cs="Times New Roman"/>
-          <w:sz w:val="24"/>
-          <w:szCs w:val="24"/>
-        </w:rPr>
-      </w:pPr>
-    </w:p>
-    <w:p>
-      <w:pPr>
-        <w:spacing w:line="360" w:lineRule="auto"/>
-        <w:rPr>
-          <w:rFonts w:ascii="Times New Roman" w:hAnsi="Times New Roman" w:cs="Times New Roman"/>
-          <w:sz w:val="24"/>
-          <w:szCs w:val="24"/>
-        </w:rPr>
-      </w:pPr>
-      <w:r>
-        <w:rPr>
-          <w:rFonts w:ascii="Times New Roman" w:hAnsi="Times New Roman" w:cs="Times New Roman"/>
-          <w:sz w:val="24"/>
-          <w:szCs w:val="24"/>
-        </w:rPr>
-        <w:tab/>
-        <w:t xml:space="preserve">Results </w:t>
-      </w:r>
-      <w:r>
-        <w:rPr>
-          <w:rFonts w:ascii="Times New Roman" w:hAnsi="Times New Roman" w:cs="Times New Roman"/>
-          <w:sz w:val="24"/>
-          <w:szCs w:val="24"/>
-        </w:rPr>
-        <w:t xml:space="preserve">from the statistical tests </w:t>
-      </w:r>
-      <w:r>
-        <w:rPr>
-          <w:rFonts w:ascii="Times New Roman" w:hAnsi="Times New Roman" w:cs="Times New Roman"/>
-          <w:sz w:val="24"/>
-          <w:szCs w:val="24"/>
-        </w:rPr>
-        <w:t>displayed a positive relationship</w:t>
-      </w:r>
-      <w:r>
-        <w:rPr>
-          <w:rFonts w:ascii="Times New Roman" w:hAnsi="Times New Roman" w:cs="Times New Roman"/>
-          <w:sz w:val="24"/>
-          <w:szCs w:val="24"/>
-        </w:rPr>
-        <w:t xml:space="preserve"> between wolf</w:t>
-      </w:r>
-      <w:r>
-        <w:rPr>
-          <w:rFonts w:ascii="Times New Roman" w:hAnsi="Times New Roman" w:cs="Times New Roman"/>
-          <w:sz w:val="24"/>
-          <w:szCs w:val="24"/>
-        </w:rPr>
-        <w:t xml:space="preserve">-coyote </w:t>
-      </w:r>
-      <w:r>
-        <w:rPr>
-          <w:rFonts w:ascii="Times New Roman" w:hAnsi="Times New Roman" w:cs="Times New Roman"/>
-          <w:sz w:val="24"/>
-          <w:szCs w:val="24"/>
-        </w:rPr>
-        <w:t>introgression</w:t>
+        <w:t>Figure 3: Residual Analysis of Wolf Introgression and Location on Coyote Heterozygosity.  Each dot represents an individual.  Red line represents nonlinear relationship between x</w:t>
+      </w:r>
+      <w:r>
+        <w:rPr>
+          <w:rFonts w:ascii="Times New Roman" w:hAnsi="Times New Roman" w:cs="Times New Roman"/>
+          <w:i/>
+          <w:iCs/>
+          <w:sz w:val="24"/>
+          <w:szCs w:val="24"/>
+        </w:rPr>
+        <w:t xml:space="preserve"> (location/wolf introgression)</w:t>
+      </w:r>
+      <w:r>
+        <w:rPr>
+          <w:rFonts w:ascii="Times New Roman" w:hAnsi="Times New Roman" w:cs="Times New Roman"/>
+          <w:i/>
+          <w:iCs/>
+          <w:sz w:val="24"/>
+          <w:szCs w:val="24"/>
+        </w:rPr>
+        <w:t xml:space="preserve"> and y</w:t>
+      </w:r>
+      <w:r>
+        <w:rPr>
+          <w:rFonts w:ascii="Times New Roman" w:hAnsi="Times New Roman" w:cs="Times New Roman"/>
+          <w:i/>
+          <w:iCs/>
+          <w:sz w:val="24"/>
+          <w:szCs w:val="24"/>
+        </w:rPr>
+        <w:t xml:space="preserve"> (heterozygosity)</w:t>
+      </w:r>
+      <w:r>
+        <w:rPr>
+          <w:rFonts w:ascii="Times New Roman" w:hAnsi="Times New Roman" w:cs="Times New Roman"/>
+          <w:i/>
+          <w:iCs/>
+          <w:sz w:val="24"/>
+          <w:szCs w:val="24"/>
+        </w:rPr>
+        <w:t xml:space="preserve"> variables.</w:t>
+      </w:r>
+    </w:p>
+    <w:p>
+      <w:pPr>
+        <w:spacing w:line="360" w:lineRule="auto"/>
+        <w:ind w:firstLine="720"/>
+        <w:rPr>
+          <w:rFonts w:ascii="Times New Roman" w:hAnsi="Times New Roman" w:cs="Times New Roman"/>
+          <w:sz w:val="24"/>
+          <w:szCs w:val="24"/>
+        </w:rPr>
+      </w:pPr>
+    </w:p>
+    <w:p>
+      <w:pPr>
+        <w:spacing w:line="360" w:lineRule="auto"/>
+        <w:ind w:firstLine="720"/>
+        <w:rPr>
+          <w:rFonts w:ascii="Times New Roman" w:hAnsi="Times New Roman" w:cs="Times New Roman"/>
+          <w:sz w:val="24"/>
+          <w:szCs w:val="24"/>
+        </w:rPr>
+      </w:pPr>
+      <w:r>
+        <w:rPr>
+          <w:rFonts w:ascii="Times New Roman" w:hAnsi="Times New Roman" w:cs="Times New Roman"/>
+          <w:sz w:val="24"/>
+          <w:szCs w:val="24"/>
+        </w:rPr>
+        <w:t>Results from the multiple regression analysis show that sample location had little to no influence in determining the coyote heterozygosity.  All location t-values</w:t>
+      </w:r>
+      <w:r>
+        <w:rPr>
+          <w:rFonts w:ascii="Times New Roman" w:hAnsi="Times New Roman" w:cs="Times New Roman"/>
+          <w:sz w:val="24"/>
+          <w:szCs w:val="24"/>
+        </w:rPr>
+        <w:t xml:space="preserve"> were considerably smaller than the wolf introgression t-value.</w:t>
+      </w:r>
+      <w:r>
+        <w:rPr>
+          <w:rFonts w:ascii="Times New Roman" w:hAnsi="Times New Roman" w:cs="Times New Roman"/>
+          <w:sz w:val="24"/>
+          <w:szCs w:val="24"/>
+        </w:rPr>
+        <w:t xml:space="preserve">  All location p-values were above the accepted cut-off of p&lt;0.004.  The residual analysis showed </w:t>
+      </w:r>
+      <w:r>
+        <w:rPr>
+          <w:rFonts w:ascii="Times New Roman" w:hAnsi="Times New Roman" w:cs="Times New Roman"/>
+          <w:sz w:val="24"/>
+          <w:szCs w:val="24"/>
+        </w:rPr>
+        <w:t>that coyote</w:t>
       </w:r>
       <w:r>
         <w:rPr>
@@ -2298,66 +4152,51 @@
           <w:sz w:val="24"/>
           <w:szCs w:val="24"/>
         </w:rPr>
-        <w:t>and coyote heterozygosity for the 425 individuals represented in the data.</w:t>
-      </w:r>
-      <w:r>
-        <w:rPr>
-          <w:rFonts w:ascii="Times New Roman" w:hAnsi="Times New Roman" w:cs="Times New Roman"/>
-          <w:sz w:val="24"/>
-          <w:szCs w:val="24"/>
-        </w:rPr>
-        <w:t xml:space="preserve">  From the X-Y Scatter plot, a slope of 0.6397 was calculated for the best-fit line.</w:t>
-      </w:r>
-      <w:r>
-        <w:rPr>
-          <w:rFonts w:ascii="Times New Roman" w:hAnsi="Times New Roman" w:cs="Times New Roman"/>
-          <w:sz w:val="24"/>
-          <w:szCs w:val="24"/>
-        </w:rPr>
-        <w:t xml:space="preserve">  The correlation tests yielded a moderate correlation value of 0.44.</w:t>
-      </w:r>
-      <w:r>
-        <w:rPr>
-          <w:rFonts w:ascii="Times New Roman" w:hAnsi="Times New Roman" w:cs="Times New Roman"/>
-          <w:sz w:val="24"/>
-          <w:szCs w:val="24"/>
-        </w:rPr>
-        <w:t xml:space="preserve">  Out of the 425 coyotes analyzed, the range for percentage of wolf introgression was approximately 17%-50%.  The range for relative coyote heterozygosity was 8.3%-55%.</w:t>
-      </w:r>
-    </w:p>
-    <w:p>
-      <w:pPr>
-        <w:spacing w:line="360" w:lineRule="auto"/>
-        <w:rPr>
-          <w:rFonts w:ascii="Times New Roman" w:hAnsi="Times New Roman" w:cs="Times New Roman"/>
-          <w:sz w:val="24"/>
-          <w:szCs w:val="24"/>
-        </w:rPr>
-      </w:pPr>
-    </w:p>
-    <w:p>
-      <w:pPr>
-        <w:spacing w:line="360" w:lineRule="auto"/>
-        <w:rPr>
-          <w:rFonts w:ascii="Times New Roman" w:hAnsi="Times New Roman" w:cs="Times New Roman"/>
-          <w:sz w:val="24"/>
-          <w:szCs w:val="24"/>
-        </w:rPr>
-      </w:pPr>
-    </w:p>
-    <w:p>
-      <w:pPr>
-        <w:spacing w:line="360" w:lineRule="auto"/>
-        <w:rPr>
-          <w:rFonts w:ascii="Times New Roman" w:hAnsi="Times New Roman" w:cs="Times New Roman"/>
-          <w:sz w:val="24"/>
-          <w:szCs w:val="24"/>
-        </w:rPr>
-      </w:pPr>
-    </w:p>
-    <w:p>
-      <w:pPr>
-        <w:spacing w:line="360" w:lineRule="auto"/>
+        <w:t xml:space="preserve">heterozygosity was not a function of both </w:t>
+      </w:r>
+      <w:r>
+        <w:rPr>
+          <w:rFonts w:ascii="Times New Roman" w:hAnsi="Times New Roman" w:cs="Times New Roman"/>
+          <w:sz w:val="24"/>
+          <w:szCs w:val="24"/>
+        </w:rPr>
+        <w:t>location and wolf introgressio</w:t>
+      </w:r>
+      <w:r>
+        <w:rPr>
+          <w:rFonts w:ascii="Times New Roman" w:hAnsi="Times New Roman" w:cs="Times New Roman"/>
+          <w:sz w:val="24"/>
+          <w:szCs w:val="24"/>
+        </w:rPr>
+        <w:t>n.</w:t>
+      </w:r>
+    </w:p>
+    <w:p>
+      <w:pPr>
+        <w:spacing w:line="360" w:lineRule="auto"/>
+        <w:jc w:val="center"/>
+        <w:rPr>
+          <w:rFonts w:ascii="Times New Roman" w:hAnsi="Times New Roman" w:cs="Times New Roman"/>
+          <w:sz w:val="24"/>
+          <w:szCs w:val="24"/>
+        </w:rPr>
+      </w:pPr>
+    </w:p>
+    <w:p>
+      <w:pPr>
+        <w:spacing w:line="360" w:lineRule="auto"/>
+        <w:jc w:val="center"/>
+        <w:rPr>
+          <w:rFonts w:ascii="Times New Roman" w:hAnsi="Times New Roman" w:cs="Times New Roman"/>
+          <w:sz w:val="24"/>
+          <w:szCs w:val="24"/>
+        </w:rPr>
+      </w:pPr>
+    </w:p>
+    <w:p>
+      <w:pPr>
+        <w:spacing w:line="360" w:lineRule="auto"/>
+        <w:jc w:val="center"/>
         <w:rPr>
           <w:rFonts w:ascii="Times New Roman" w:hAnsi="Times New Roman" w:cs="Times New Roman"/>
           <w:sz w:val="24"/>
@@ -2481,6 +4320,14 @@
           <w:sz w:val="24"/>
           <w:szCs w:val="24"/>
         </w:rPr>
+        <w:t xml:space="preserve"> and is independent of location</w:t>
+      </w:r>
+      <w:r>
+        <w:rPr>
+          <w:rFonts w:ascii="Times New Roman" w:hAnsi="Times New Roman" w:cs="Times New Roman"/>
+          <w:sz w:val="24"/>
+          <w:szCs w:val="24"/>
+        </w:rPr>
         <w:t>.</w:t>
       </w:r>
       <w:r>
@@ -2489,33 +4336,87 @@
           <w:sz w:val="24"/>
           <w:szCs w:val="24"/>
         </w:rPr>
-        <w:t xml:space="preserve">  This may indicate that this migratory front has been able to avoid genetic limitations that </w:t>
-      </w:r>
-      <w:proofErr w:type="gramStart"/>
-      <w:r>
-        <w:rPr>
-          <w:rFonts w:ascii="Times New Roman" w:hAnsi="Times New Roman" w:cs="Times New Roman"/>
-          <w:sz w:val="24"/>
-          <w:szCs w:val="24"/>
-        </w:rPr>
-        <w:t>other</w:t>
-      </w:r>
-      <w:proofErr w:type="gramEnd"/>
-      <w:r>
-        <w:rPr>
-          <w:rFonts w:ascii="Times New Roman" w:hAnsi="Times New Roman" w:cs="Times New Roman"/>
-          <w:sz w:val="24"/>
-          <w:szCs w:val="24"/>
-        </w:rPr>
-        <w:t xml:space="preserve"> novel migratory species experience.  This makes this migration unique in this aspect, as these populations have been introduced to alleles that may </w:t>
-      </w:r>
-      <w:r>
-        <w:rPr>
-          <w:rFonts w:ascii="Times New Roman" w:hAnsi="Times New Roman" w:cs="Times New Roman"/>
-          <w:sz w:val="24"/>
-          <w:szCs w:val="24"/>
-        </w:rPr>
-        <w:t>increase their success in their new areas.</w:t>
+        <w:t xml:space="preserve">  Location may have less of a</w:t>
+      </w:r>
+      <w:r>
+        <w:rPr>
+          <w:rFonts w:ascii="Times New Roman" w:hAnsi="Times New Roman" w:cs="Times New Roman"/>
+          <w:sz w:val="24"/>
+          <w:szCs w:val="24"/>
+        </w:rPr>
+        <w:t>n impact</w:t>
+      </w:r>
+      <w:r>
+        <w:rPr>
+          <w:rFonts w:ascii="Times New Roman" w:hAnsi="Times New Roman" w:cs="Times New Roman"/>
+          <w:sz w:val="24"/>
+          <w:szCs w:val="24"/>
+        </w:rPr>
+        <w:t xml:space="preserve"> due to the high dispersal ability of coyotes and the absence of predators in much of their eastern range.</w:t>
+      </w:r>
+      <w:r>
+        <w:rPr>
+          <w:rFonts w:ascii="Times New Roman" w:hAnsi="Times New Roman" w:cs="Times New Roman"/>
+          <w:sz w:val="24"/>
+          <w:szCs w:val="24"/>
+        </w:rPr>
+        <w:t xml:space="preserve">  Some locations had more influence </w:t>
+      </w:r>
+      <w:r>
+        <w:rPr>
+          <w:rFonts w:ascii="Times New Roman" w:hAnsi="Times New Roman" w:cs="Times New Roman"/>
+          <w:sz w:val="24"/>
+          <w:szCs w:val="24"/>
+        </w:rPr>
+        <w:t>than others but w</w:t>
+      </w:r>
+      <w:r>
+        <w:rPr>
+          <w:rFonts w:ascii="Times New Roman" w:hAnsi="Times New Roman" w:cs="Times New Roman"/>
+          <w:sz w:val="24"/>
+          <w:szCs w:val="24"/>
+        </w:rPr>
+        <w:t>ere</w:t>
+      </w:r>
+      <w:r>
+        <w:rPr>
+          <w:rFonts w:ascii="Times New Roman" w:hAnsi="Times New Roman" w:cs="Times New Roman"/>
+          <w:sz w:val="24"/>
+          <w:szCs w:val="24"/>
+        </w:rPr>
+        <w:t xml:space="preserve"> trivial compared to the effect of wolf introgression.</w:t>
+      </w:r>
+      <w:r>
+        <w:rPr>
+          <w:rFonts w:ascii="Times New Roman" w:hAnsi="Times New Roman" w:cs="Times New Roman"/>
+          <w:sz w:val="24"/>
+          <w:szCs w:val="24"/>
+        </w:rPr>
+        <w:t xml:space="preserve">  This may indicate that this migratory front has been able to avoid genetic limitations that other novel migratory species experience.  This makes this migration unique in this aspect, as these populations have been introduced to alleles that may </w:t>
+      </w:r>
+      <w:r>
+        <w:rPr>
+          <w:rFonts w:ascii="Times New Roman" w:hAnsi="Times New Roman" w:cs="Times New Roman"/>
+          <w:sz w:val="24"/>
+          <w:szCs w:val="24"/>
+        </w:rPr>
+        <w:t xml:space="preserve">increase their success </w:t>
+      </w:r>
+      <w:r>
+        <w:rPr>
+          <w:rFonts w:ascii="Times New Roman" w:hAnsi="Times New Roman" w:cs="Times New Roman"/>
+          <w:sz w:val="24"/>
+          <w:szCs w:val="24"/>
+        </w:rPr>
+        <w:t>in a variety of ne</w:t>
+      </w:r>
+      <w:r>
+        <w:rPr>
+          <w:rFonts w:ascii="Times New Roman" w:hAnsi="Times New Roman" w:cs="Times New Roman"/>
+          <w:sz w:val="24"/>
+          <w:szCs w:val="24"/>
+        </w:rPr>
+        <w:t>w areas.</w:t>
       </w:r>
     </w:p>
     <w:p>
@@ -2534,6 +4435,33 @@
           <w:sz w:val="24"/>
           <w:szCs w:val="24"/>
         </w:rPr>
+        <w:t>There are some possible sources of error and bias in this paper that need addressed to improve clarity.  Data was limited to only the northeast portion of the United States and some parts of southeastern Canada.  Although heterozygosity was shown to increase with wolf introgression, the lack of source population heterozygosity data makes it difficult to understand the overall net change in genetic diversity.  Also, some of the SNPs used in this study were of domesticated dog origin, which could have affected the accuracy of conclusions constructed for sample location influence.</w:t>
+      </w:r>
+      <w:r>
+        <w:rPr>
+          <w:rFonts w:ascii="Times New Roman" w:hAnsi="Times New Roman" w:cs="Times New Roman"/>
+          <w:sz w:val="24"/>
+          <w:szCs w:val="24"/>
+        </w:rPr>
+        <w:t xml:space="preserve">  It would have been beneficial to include a phylogenetic analysis of the individuals included in the research, however data was limited in this aspect.</w:t>
+      </w:r>
+    </w:p>
+    <w:p>
+      <w:pPr>
+        <w:spacing w:line="360" w:lineRule="auto"/>
+        <w:ind w:firstLine="720"/>
+        <w:rPr>
+          <w:rFonts w:ascii="Times New Roman" w:hAnsi="Times New Roman" w:cs="Times New Roman"/>
+          <w:sz w:val="24"/>
+          <w:szCs w:val="24"/>
+        </w:rPr>
+      </w:pPr>
+      <w:r>
+        <w:rPr>
+          <w:rFonts w:ascii="Times New Roman" w:hAnsi="Times New Roman" w:cs="Times New Roman"/>
+          <w:sz w:val="24"/>
+          <w:szCs w:val="24"/>
+        </w:rPr>
         <w:t>The coyote migration that has occurred over the last century has given us the opportunity to study novel migration firsthand, and the impact that migration has on local wildlife and the colonizers.  Genetically, these migrants have benefited from their ability to interbreed with other canids, implicating that they will proliferate in the</w:t>
       </w:r>
       <w:r>
@@ -2568,8 +4496,6 @@
         </w:rPr>
         <w:t xml:space="preserve"> been observed.</w:t>
       </w:r>
-      <w:bookmarkStart w:id="0" w:name="_GoBack"/>
-      <w:bookmarkEnd w:id="0"/>
     </w:p>
     <w:p>
       <w:pPr>
@@ -2581,6 +4507,17 @@
           <w:szCs w:val="24"/>
         </w:rPr>
       </w:pPr>
+    </w:p>
+    <w:p>
+      <w:pPr>
+        <w:spacing w:line="360" w:lineRule="auto"/>
+        <w:ind w:firstLine="720"/>
+        <w:rPr>
+          <w:rFonts w:ascii="Times New Roman" w:hAnsi="Times New Roman" w:cs="Times New Roman"/>
+          <w:sz w:val="24"/>
+          <w:szCs w:val="24"/>
+        </w:rPr>
+      </w:pPr>
       <w:r>
         <w:rPr>
           <w:rFonts w:ascii="Times New Roman" w:hAnsi="Times New Roman" w:cs="Times New Roman"/>
@@ -2589,114 +4526,6 @@
         </w:rPr>
         <w:tab/>
       </w:r>
-    </w:p>
-    <w:p>
-      <w:pPr>
-        <w:rPr>
-          <w:rFonts w:ascii="Times New Roman" w:hAnsi="Times New Roman" w:cs="Times New Roman"/>
-          <w:sz w:val="24"/>
-          <w:szCs w:val="24"/>
-        </w:rPr>
-      </w:pPr>
-    </w:p>
-    <w:p>
-      <w:pPr>
-        <w:rPr>
-          <w:rFonts w:ascii="Times New Roman" w:hAnsi="Times New Roman" w:cs="Times New Roman"/>
-          <w:sz w:val="24"/>
-          <w:szCs w:val="24"/>
-        </w:rPr>
-      </w:pPr>
-    </w:p>
-    <w:p>
-      <w:pPr>
-        <w:rPr>
-          <w:rFonts w:ascii="Times New Roman" w:hAnsi="Times New Roman" w:cs="Times New Roman"/>
-          <w:sz w:val="24"/>
-          <w:szCs w:val="24"/>
-        </w:rPr>
-      </w:pPr>
-    </w:p>
-    <w:p>
-      <w:pPr>
-        <w:rPr>
-          <w:rFonts w:ascii="Times New Roman" w:hAnsi="Times New Roman" w:cs="Times New Roman"/>
-          <w:sz w:val="24"/>
-          <w:szCs w:val="24"/>
-        </w:rPr>
-      </w:pPr>
-    </w:p>
-    <w:p>
-      <w:pPr>
-        <w:rPr>
-          <w:rFonts w:ascii="Times New Roman" w:hAnsi="Times New Roman" w:cs="Times New Roman"/>
-          <w:sz w:val="24"/>
-          <w:szCs w:val="24"/>
-        </w:rPr>
-      </w:pPr>
-    </w:p>
-    <w:p>
-      <w:pPr>
-        <w:rPr>
-          <w:rFonts w:ascii="Times New Roman" w:hAnsi="Times New Roman" w:cs="Times New Roman"/>
-          <w:sz w:val="24"/>
-          <w:szCs w:val="24"/>
-        </w:rPr>
-      </w:pPr>
-    </w:p>
-    <w:p>
-      <w:pPr>
-        <w:rPr>
-          <w:rFonts w:ascii="Times New Roman" w:hAnsi="Times New Roman" w:cs="Times New Roman"/>
-          <w:sz w:val="24"/>
-          <w:szCs w:val="24"/>
-        </w:rPr>
-      </w:pPr>
-    </w:p>
-    <w:p>
-      <w:pPr>
-        <w:rPr>
-          <w:rFonts w:ascii="Times New Roman" w:hAnsi="Times New Roman" w:cs="Times New Roman"/>
-          <w:sz w:val="24"/>
-          <w:szCs w:val="24"/>
-        </w:rPr>
-      </w:pPr>
-    </w:p>
-    <w:p>
-      <w:pPr>
-        <w:rPr>
-          <w:rFonts w:ascii="Times New Roman" w:hAnsi="Times New Roman" w:cs="Times New Roman"/>
-          <w:sz w:val="24"/>
-          <w:szCs w:val="24"/>
-        </w:rPr>
-      </w:pPr>
-    </w:p>
-    <w:p>
-      <w:pPr>
-        <w:rPr>
-          <w:rFonts w:ascii="Times New Roman" w:hAnsi="Times New Roman" w:cs="Times New Roman"/>
-          <w:sz w:val="24"/>
-          <w:szCs w:val="24"/>
-        </w:rPr>
-      </w:pPr>
-    </w:p>
-    <w:p>
-      <w:pPr>
-        <w:rPr>
-          <w:rFonts w:ascii="Times New Roman" w:hAnsi="Times New Roman" w:cs="Times New Roman"/>
-          <w:sz w:val="24"/>
-          <w:szCs w:val="24"/>
-        </w:rPr>
-      </w:pPr>
-    </w:p>
-    <w:p>
-      <w:pPr>
-        <w:rPr>
-          <w:rFonts w:ascii="Times New Roman" w:hAnsi="Times New Roman" w:cs="Times New Roman"/>
-          <w:sz w:val="24"/>
-          <w:szCs w:val="24"/>
-        </w:rPr>
-      </w:pPr>
     </w:p>
     <w:p>
       <w:pPr>
@@ -2752,37 +4581,12 @@
       <w:r>
         <w:fldChar w:fldCharType="separate"/>
       </w:r>
-      <w:proofErr w:type="spellStart"/>
-      <w:r>
-        <w:rPr>
-          <w:rFonts w:ascii="Times New Roman" w:hAnsi="Times New Roman" w:cs="Times New Roman"/>
-          <w:sz w:val="24"/>
-        </w:rPr>
-        <w:t>Monzón</w:t>
-      </w:r>
-      <w:proofErr w:type="spellEnd"/>
-      <w:r>
-        <w:rPr>
-          <w:rFonts w:ascii="Times New Roman" w:hAnsi="Times New Roman" w:cs="Times New Roman"/>
-          <w:sz w:val="24"/>
-        </w:rPr>
-        <w:t xml:space="preserve"> J, Kays R, </w:t>
-      </w:r>
-      <w:proofErr w:type="spellStart"/>
-      <w:r>
-        <w:rPr>
-          <w:rFonts w:ascii="Times New Roman" w:hAnsi="Times New Roman" w:cs="Times New Roman"/>
-          <w:sz w:val="24"/>
-        </w:rPr>
-        <w:t>Dykhuizen</w:t>
-      </w:r>
-      <w:proofErr w:type="spellEnd"/>
-      <w:r>
-        <w:rPr>
-          <w:rFonts w:ascii="Times New Roman" w:hAnsi="Times New Roman" w:cs="Times New Roman"/>
-          <w:sz w:val="24"/>
-        </w:rPr>
-        <w:t xml:space="preserve"> DE. 2014. Assessment of coyote–wolf–dog admixture using ancestry-informative diagnostic SNPs. Molecular Ecology. 23(1):182–197. doi:10.1111/mec.12570.</w:t>
+      <w:r>
+        <w:rPr>
+          <w:rFonts w:ascii="Times New Roman" w:hAnsi="Times New Roman" w:cs="Times New Roman"/>
+          <w:sz w:val="24"/>
+        </w:rPr>
+        <w:t>Monzón J, Kays R, Dykhuizen DE. 2014. Assessment of coyote–wolf–dog admixture using ancestry-informative diagnostic SNPs. Molecular Ecology. 23(1):182–197. doi:10.1111/mec.12570.</w:t>
       </w:r>
     </w:p>
     <w:p>
@@ -2798,39 +4602,7 @@
           <w:rFonts w:ascii="Times New Roman" w:hAnsi="Times New Roman" w:cs="Times New Roman"/>
           <w:sz w:val="24"/>
         </w:rPr>
-        <w:t>Peppers JA, Kennedy P, Kennedy ML. 1996. Spatial genetic variability in the coyote (</w:t>
-      </w:r>
-      <w:proofErr w:type="spellStart"/>
-      <w:r>
-        <w:rPr>
-          <w:rFonts w:ascii="Times New Roman" w:hAnsi="Times New Roman" w:cs="Times New Roman"/>
-          <w:sz w:val="24"/>
-        </w:rPr>
-        <w:t>Canis</w:t>
-      </w:r>
-      <w:proofErr w:type="spellEnd"/>
-      <w:r>
-        <w:rPr>
-          <w:rFonts w:ascii="Times New Roman" w:hAnsi="Times New Roman" w:cs="Times New Roman"/>
-          <w:sz w:val="24"/>
-        </w:rPr>
-        <w:t xml:space="preserve"> </w:t>
-      </w:r>
-      <w:proofErr w:type="spellStart"/>
-      <w:r>
-        <w:rPr>
-          <w:rFonts w:ascii="Times New Roman" w:hAnsi="Times New Roman" w:cs="Times New Roman"/>
-          <w:sz w:val="24"/>
-        </w:rPr>
-        <w:t>latrans</w:t>
-      </w:r>
-      <w:proofErr w:type="spellEnd"/>
-      <w:r>
-        <w:rPr>
-          <w:rFonts w:ascii="Times New Roman" w:hAnsi="Times New Roman" w:cs="Times New Roman"/>
-          <w:sz w:val="24"/>
-        </w:rPr>
-        <w:t>). The Southwestern Naturalist. 41(4):388–394.</w:t>
+        <w:t>Peppers JA, Kennedy P, Kennedy ML. 1996. Spatial genetic variability in the coyote (Canis latrans). The Southwestern Naturalist. 41(4):388–394.</w:t>
       </w:r>
     </w:p>
     <w:p>
@@ -2841,69 +4613,12 @@
           <w:sz w:val="24"/>
         </w:rPr>
       </w:pPr>
-      <w:proofErr w:type="spellStart"/>
-      <w:r>
-        <w:rPr>
-          <w:rFonts w:ascii="Times New Roman" w:hAnsi="Times New Roman" w:cs="Times New Roman"/>
-          <w:sz w:val="24"/>
-        </w:rPr>
-        <w:t>vonHoldt</w:t>
-      </w:r>
-      <w:proofErr w:type="spellEnd"/>
-      <w:r>
-        <w:rPr>
-          <w:rFonts w:ascii="Times New Roman" w:hAnsi="Times New Roman" w:cs="Times New Roman"/>
-          <w:sz w:val="24"/>
-        </w:rPr>
-        <w:t xml:space="preserve"> BM, </w:t>
-      </w:r>
-      <w:proofErr w:type="spellStart"/>
-      <w:r>
-        <w:rPr>
-          <w:rFonts w:ascii="Times New Roman" w:hAnsi="Times New Roman" w:cs="Times New Roman"/>
-          <w:sz w:val="24"/>
-        </w:rPr>
-        <w:t>Pollinger</w:t>
-      </w:r>
-      <w:proofErr w:type="spellEnd"/>
-      <w:r>
-        <w:rPr>
-          <w:rFonts w:ascii="Times New Roman" w:hAnsi="Times New Roman" w:cs="Times New Roman"/>
-          <w:sz w:val="24"/>
-        </w:rPr>
-        <w:t xml:space="preserve"> JP, Earl DA, Knowles JC, Boyko AR, Parker H, Geffen E, Pilot M, </w:t>
-      </w:r>
-      <w:proofErr w:type="spellStart"/>
-      <w:r>
-        <w:rPr>
-          <w:rFonts w:ascii="Times New Roman" w:hAnsi="Times New Roman" w:cs="Times New Roman"/>
-          <w:sz w:val="24"/>
-        </w:rPr>
-        <w:t>Jedrzejewski</w:t>
-      </w:r>
-      <w:proofErr w:type="spellEnd"/>
-      <w:r>
-        <w:rPr>
-          <w:rFonts w:ascii="Times New Roman" w:hAnsi="Times New Roman" w:cs="Times New Roman"/>
-          <w:sz w:val="24"/>
-        </w:rPr>
-        <w:t xml:space="preserve"> W, </w:t>
-      </w:r>
-      <w:proofErr w:type="spellStart"/>
-      <w:r>
-        <w:rPr>
-          <w:rFonts w:ascii="Times New Roman" w:hAnsi="Times New Roman" w:cs="Times New Roman"/>
-          <w:sz w:val="24"/>
-        </w:rPr>
-        <w:t>Jedrzejewska</w:t>
-      </w:r>
-      <w:proofErr w:type="spellEnd"/>
-      <w:r>
-        <w:rPr>
-          <w:rFonts w:ascii="Times New Roman" w:hAnsi="Times New Roman" w:cs="Times New Roman"/>
-          <w:sz w:val="24"/>
-        </w:rPr>
-        <w:t xml:space="preserve"> B, et al. 2011. A genome-wide perspective on the evolutionary history of enigmatic wolf-like canids. Genome Res. 21(8):1294–1305. doi:10.1101/gr.116301.110.</w:t>
+      <w:r>
+        <w:rPr>
+          <w:rFonts w:ascii="Times New Roman" w:hAnsi="Times New Roman" w:cs="Times New Roman"/>
+          <w:sz w:val="24"/>
+        </w:rPr>
+        <w:t>vonHoldt BM, Pollinger JP, Earl DA, Knowles JC, Boyko AR, Parker H, Geffen E, Pilot M, Jedrzejewski W, Jedrzejewska B, et al. 2011. A genome-wide perspective on the evolutionary history of enigmatic wolf-like canids. Genome Res. 21(8):1294–1305. doi:10.1101/gr.116301.110.</w:t>
       </w:r>
     </w:p>
     <w:p>
@@ -2914,85 +4629,12 @@
           <w:sz w:val="24"/>
         </w:rPr>
       </w:pPr>
-      <w:proofErr w:type="spellStart"/>
-      <w:r>
-        <w:rPr>
-          <w:rFonts w:ascii="Times New Roman" w:hAnsi="Times New Roman" w:cs="Times New Roman"/>
-          <w:sz w:val="24"/>
-        </w:rPr>
-        <w:t>vonHoldt</w:t>
-      </w:r>
-      <w:proofErr w:type="spellEnd"/>
-      <w:r>
-        <w:rPr>
-          <w:rFonts w:ascii="Times New Roman" w:hAnsi="Times New Roman" w:cs="Times New Roman"/>
-          <w:sz w:val="24"/>
-        </w:rPr>
-        <w:t xml:space="preserve"> BM, </w:t>
-      </w:r>
-      <w:proofErr w:type="spellStart"/>
-      <w:r>
-        <w:rPr>
-          <w:rFonts w:ascii="Times New Roman" w:hAnsi="Times New Roman" w:cs="Times New Roman"/>
-          <w:sz w:val="24"/>
-        </w:rPr>
-        <w:t>Pollinger</w:t>
-      </w:r>
-      <w:proofErr w:type="spellEnd"/>
-      <w:r>
-        <w:rPr>
-          <w:rFonts w:ascii="Times New Roman" w:hAnsi="Times New Roman" w:cs="Times New Roman"/>
-          <w:sz w:val="24"/>
-        </w:rPr>
-        <w:t xml:space="preserve"> JP, </w:t>
-      </w:r>
-      <w:proofErr w:type="spellStart"/>
-      <w:r>
-        <w:rPr>
-          <w:rFonts w:ascii="Times New Roman" w:hAnsi="Times New Roman" w:cs="Times New Roman"/>
-          <w:sz w:val="24"/>
-        </w:rPr>
-        <w:t>Lohmueller</w:t>
-      </w:r>
-      <w:proofErr w:type="spellEnd"/>
-      <w:r>
-        <w:rPr>
-          <w:rFonts w:ascii="Times New Roman" w:hAnsi="Times New Roman" w:cs="Times New Roman"/>
-          <w:sz w:val="24"/>
-        </w:rPr>
-        <w:t xml:space="preserve"> KE, Han E, Parker HG, </w:t>
-      </w:r>
-      <w:proofErr w:type="spellStart"/>
-      <w:r>
-        <w:rPr>
-          <w:rFonts w:ascii="Times New Roman" w:hAnsi="Times New Roman" w:cs="Times New Roman"/>
-          <w:sz w:val="24"/>
-        </w:rPr>
-        <w:t>Quignon</w:t>
-      </w:r>
-      <w:proofErr w:type="spellEnd"/>
-      <w:r>
-        <w:rPr>
-          <w:rFonts w:ascii="Times New Roman" w:hAnsi="Times New Roman" w:cs="Times New Roman"/>
-          <w:sz w:val="24"/>
-        </w:rPr>
-        <w:t xml:space="preserve"> P, Degenhardt JD, Boyko AR, Earl DA, </w:t>
-      </w:r>
-      <w:proofErr w:type="spellStart"/>
-      <w:r>
-        <w:rPr>
-          <w:rFonts w:ascii="Times New Roman" w:hAnsi="Times New Roman" w:cs="Times New Roman"/>
-          <w:sz w:val="24"/>
-        </w:rPr>
-        <w:t>Auton</w:t>
-      </w:r>
-      <w:proofErr w:type="spellEnd"/>
-      <w:r>
-        <w:rPr>
-          <w:rFonts w:ascii="Times New Roman" w:hAnsi="Times New Roman" w:cs="Times New Roman"/>
-          <w:sz w:val="24"/>
-        </w:rPr>
-        <w:t xml:space="preserve"> A, et al. 2010. Genome-wide SNP and haplotype analyses reveal a rich history underlying dog domestication. Nature. 464(7290):898–902. doi:10.1038/nature08837.</w:t>
+      <w:r>
+        <w:rPr>
+          <w:rFonts w:ascii="Times New Roman" w:hAnsi="Times New Roman" w:cs="Times New Roman"/>
+          <w:sz w:val="24"/>
+        </w:rPr>
+        <w:t>vonHoldt BM, Pollinger JP, Lohmueller KE, Han E, Parker HG, Quignon P, Degenhardt JD, Boyko AR, Earl DA, Auton A, et al. 2010. Genome-wide SNP and haplotype analyses reveal a rich history underlying dog domestication. Nature. 464(7290):898–902. doi:10.1038/nature08837.</w:t>
       </w:r>
     </w:p>
     <w:p>
@@ -3456,6 +5098,147 @@
       <w:spacing w:after="240" w:line="240" w:lineRule="auto"/>
     </w:pPr>
   </w:style>
+  <w:style w:type="paragraph" w:styleId="BalloonText">
+    <w:name w:val="Balloon Text"/>
+    <w:basedOn w:val="Normal"/>
+    <w:link w:val="BalloonTextChar"/>
+    <w:uiPriority w:val="99"/>
+    <w:semiHidden/>
+    <w:unhideWhenUsed/>
+    <w:rsid w:val="00724A5C"/>
+    <w:pPr>
+      <w:spacing w:after="0" w:line="240" w:lineRule="auto"/>
+    </w:pPr>
+    <w:rPr>
+      <w:rFonts w:ascii="Segoe UI" w:hAnsi="Segoe UI" w:cs="Segoe UI"/>
+      <w:sz w:val="18"/>
+      <w:szCs w:val="18"/>
+    </w:rPr>
+  </w:style>
+  <w:style w:type="character" w:customStyle="1" w:styleId="BalloonTextChar">
+    <w:name w:val="Balloon Text Char"/>
+    <w:basedOn w:val="DefaultParagraphFont"/>
+    <w:link w:val="BalloonText"/>
+    <w:uiPriority w:val="99"/>
+    <w:semiHidden/>
+    <w:rsid w:val="00724A5C"/>
+    <w:rPr>
+      <w:rFonts w:ascii="Segoe UI" w:hAnsi="Segoe UI" w:cs="Segoe UI"/>
+      <w:sz w:val="18"/>
+      <w:szCs w:val="18"/>
+    </w:rPr>
+  </w:style>
+  <w:style w:type="table" w:styleId="TableGrid">
+    <w:name w:val="Table Grid"/>
+    <w:basedOn w:val="TableNormal"/>
+    <w:uiPriority w:val="39"/>
+    <w:rsid w:val="008E2A27"/>
+    <w:pPr>
+      <w:spacing w:after="0" w:line="240" w:lineRule="auto"/>
+    </w:pPr>
+    <w:tblPr>
+      <w:tblBorders>
+        <w:top w:val="single" w:sz="4" w:space="0" w:color="auto"/>
+        <w:left w:val="single" w:sz="4" w:space="0" w:color="auto"/>
+        <w:bottom w:val="single" w:sz="4" w:space="0" w:color="auto"/>
+        <w:right w:val="single" w:sz="4" w:space="0" w:color="auto"/>
+        <w:insideH w:val="single" w:sz="4" w:space="0" w:color="auto"/>
+        <w:insideV w:val="single" w:sz="4" w:space="0" w:color="auto"/>
+      </w:tblBorders>
+    </w:tblPr>
+  </w:style>
+  <w:style w:type="table" w:styleId="TableGridLight">
+    <w:name w:val="Grid Table Light"/>
+    <w:basedOn w:val="TableNormal"/>
+    <w:uiPriority w:val="40"/>
+    <w:rsid w:val="00765564"/>
+    <w:pPr>
+      <w:spacing w:after="0" w:line="240" w:lineRule="auto"/>
+    </w:pPr>
+    <w:tblPr>
+      <w:tblBorders>
+        <w:top w:val="single" w:sz="4" w:space="0" w:color="BFBFBF" w:themeColor="background1" w:themeShade="BF"/>
+        <w:left w:val="single" w:sz="4" w:space="0" w:color="BFBFBF" w:themeColor="background1" w:themeShade="BF"/>
+        <w:bottom w:val="single" w:sz="4" w:space="0" w:color="BFBFBF" w:themeColor="background1" w:themeShade="BF"/>
+        <w:right w:val="single" w:sz="4" w:space="0" w:color="BFBFBF" w:themeColor="background1" w:themeShade="BF"/>
+        <w:insideH w:val="single" w:sz="4" w:space="0" w:color="BFBFBF" w:themeColor="background1" w:themeShade="BF"/>
+        <w:insideV w:val="single" w:sz="4" w:space="0" w:color="BFBFBF" w:themeColor="background1" w:themeShade="BF"/>
+      </w:tblBorders>
+    </w:tblPr>
+  </w:style>
+  <w:style w:type="table" w:styleId="PlainTable1">
+    <w:name w:val="Plain Table 1"/>
+    <w:basedOn w:val="TableNormal"/>
+    <w:uiPriority w:val="41"/>
+    <w:rsid w:val="00765564"/>
+    <w:pPr>
+      <w:spacing w:after="0" w:line="240" w:lineRule="auto"/>
+    </w:pPr>
+    <w:tblPr>
+      <w:tblStyleRowBandSize w:val="1"/>
+      <w:tblStyleColBandSize w:val="1"/>
+      <w:tblBorders>
+        <w:top w:val="single" w:sz="4" w:space="0" w:color="BFBFBF" w:themeColor="background1" w:themeShade="BF"/>
+        <w:left w:val="single" w:sz="4" w:space="0" w:color="BFBFBF" w:themeColor="background1" w:themeShade="BF"/>
+        <w:bottom w:val="single" w:sz="4" w:space="0" w:color="BFBFBF" w:themeColor="background1" w:themeShade="BF"/>
+        <w:right w:val="single" w:sz="4" w:space="0" w:color="BFBFBF" w:themeColor="background1" w:themeShade="BF"/>
+        <w:insideH w:val="single" w:sz="4" w:space="0" w:color="BFBFBF" w:themeColor="background1" w:themeShade="BF"/>
+        <w:insideV w:val="single" w:sz="4" w:space="0" w:color="BFBFBF" w:themeColor="background1" w:themeShade="BF"/>
+      </w:tblBorders>
+    </w:tblPr>
+    <w:tblStylePr w:type="firstRow">
+      <w:rPr>
+        <w:b/>
+        <w:bCs/>
+      </w:rPr>
+    </w:tblStylePr>
+    <w:tblStylePr w:type="lastRow">
+      <w:rPr>
+        <w:b/>
+        <w:bCs/>
+      </w:rPr>
+      <w:tblPr/>
+      <w:tcPr>
+        <w:tcBorders>
+          <w:top w:val="double" w:sz="4" w:space="0" w:color="BFBFBF" w:themeColor="background1" w:themeShade="BF"/>
+        </w:tcBorders>
+      </w:tcPr>
+    </w:tblStylePr>
+    <w:tblStylePr w:type="firstCol">
+      <w:rPr>
+        <w:b/>
+        <w:bCs/>
+      </w:rPr>
+    </w:tblStylePr>
+    <w:tblStylePr w:type="lastCol">
+      <w:rPr>
+        <w:b/>
+        <w:bCs/>
+      </w:rPr>
+    </w:tblStylePr>
+    <w:tblStylePr w:type="band1Vert">
+      <w:tblPr/>
+      <w:tcPr>
+        <w:shd w:val="clear" w:color="auto" w:fill="F2F2F2" w:themeFill="background1" w:themeFillShade="F2"/>
+      </w:tcPr>
+    </w:tblStylePr>
+    <w:tblStylePr w:type="band1Horz">
+      <w:tblPr/>
+      <w:tcPr>
+        <w:shd w:val="clear" w:color="auto" w:fill="F2F2F2" w:themeFill="background1" w:themeFillShade="F2"/>
+      </w:tcPr>
+    </w:tblStylePr>
+  </w:style>
+  <w:style w:type="character" w:styleId="PlaceholderText">
+    <w:name w:val="Placeholder Text"/>
+    <w:basedOn w:val="DefaultParagraphFont"/>
+    <w:uiPriority w:val="99"/>
+    <w:semiHidden/>
+    <w:rsid w:val="004E2D2D"/>
+    <w:rPr>
+      <w:color w:val="808080"/>
+    </w:rPr>
+  </w:style>
 </w:styles>
 </file>
 

</xml_diff>